<commit_message>
modified:   .classpath 	modified:   .settings/org.eclipse.jdt.core.prefs 	modified:   src/main/java/Demo/demo3.java 	modified:   src/main/java/com/test/first_maven/Merge.java 	modified:   "\346\263\250\351\207\212.docx"
</commit_message>
<xml_diff>
--- a/注释.docx
+++ b/注释.docx
@@ -4907,7 +4907,21 @@
         <w:rPr>
           <w:rFonts w:hint="eastAsia"/>
         </w:rPr>
-        <w:t>的方式，争取之后使用公钥的方式。</w:t>
+        <w:t>的方式，争取之后使用公</w:t>
+      </w:r>
+      <w:proofErr w:type="gramStart"/>
+      <w:r>
+        <w:rPr>
+          <w:rFonts w:hint="eastAsia"/>
+        </w:rPr>
+        <w:t>钥</w:t>
+      </w:r>
+      <w:proofErr w:type="gramEnd"/>
+      <w:r>
+        <w:rPr>
+          <w:rFonts w:hint="eastAsia"/>
+        </w:rPr>
+        <w:t>的方式。</w:t>
       </w:r>
     </w:p>
     <w:p>
@@ -6548,7 +6562,6 @@
       <w:r>
         <w:t xml:space="preserve"> </w:t>
       </w:r>
-      <w:proofErr w:type="gramStart"/>
       <w:r>
         <w:rPr>
           <w:rFonts w:hint="eastAsia"/>
@@ -6558,7 +6571,6 @@
       <w:r>
         <w:t>git</w:t>
       </w:r>
-      <w:proofErr w:type="gramEnd"/>
       <w:r>
         <w:rPr>
           <w:rFonts w:hint="eastAsia"/>
@@ -7390,7 +7402,21 @@
         <w:rPr>
           <w:rFonts w:hint="eastAsia"/>
         </w:rPr>
-        <w:t>再在服务器端口上传，使得裸仓库具有m</w:t>
+        <w:t>再在服务器端口上传，使得</w:t>
+      </w:r>
+      <w:proofErr w:type="gramStart"/>
+      <w:r>
+        <w:rPr>
+          <w:rFonts w:hint="eastAsia"/>
+        </w:rPr>
+        <w:t>裸</w:t>
+      </w:r>
+      <w:proofErr w:type="gramEnd"/>
+      <w:r>
+        <w:rPr>
+          <w:rFonts w:hint="eastAsia"/>
+        </w:rPr>
+        <w:t>仓库具有m</w:t>
       </w:r>
       <w:r>
         <w:t>aster</w:t>
@@ -7399,13 +7425,27 @@
         <w:rPr>
           <w:rFonts w:hint="eastAsia"/>
         </w:rPr>
-        <w:t>分支，因为裸仓库默认是不允许有分支的。如果</w:t>
+        <w:t>分支，因为</w:t>
       </w:r>
       <w:proofErr w:type="gramStart"/>
       <w:r>
         <w:rPr>
           <w:rFonts w:hint="eastAsia"/>
         </w:rPr>
+        <w:t>裸</w:t>
+      </w:r>
+      <w:proofErr w:type="gramEnd"/>
+      <w:r>
+        <w:rPr>
+          <w:rFonts w:hint="eastAsia"/>
+        </w:rPr>
+        <w:t>仓库默认是不允许有分支的。如果</w:t>
+      </w:r>
+      <w:proofErr w:type="gramStart"/>
+      <w:r>
+        <w:rPr>
+          <w:rFonts w:hint="eastAsia"/>
+        </w:rPr>
         <w:t>不</w:t>
       </w:r>
       <w:proofErr w:type="gramEnd"/>
@@ -7518,11 +7558,19 @@
         </w:rPr>
         <w:t>发现</w:t>
       </w:r>
-      <w:r>
-        <w:rPr>
-          <w:rFonts w:hint="eastAsia"/>
-        </w:rPr>
-        <w:t>裸仓库没有分支，所以查询分支没有。后续需要完成</w:t>
+      <w:proofErr w:type="gramStart"/>
+      <w:r>
+        <w:rPr>
+          <w:rFonts w:hint="eastAsia"/>
+        </w:rPr>
+        <w:t>裸</w:t>
+      </w:r>
+      <w:proofErr w:type="gramEnd"/>
+      <w:r>
+        <w:rPr>
+          <w:rFonts w:hint="eastAsia"/>
+        </w:rPr>
+        <w:t>仓库没有分支，所以查询分支没有。后续需要完成</w:t>
       </w:r>
       <w:proofErr w:type="spellStart"/>
       <w:r>
@@ -8022,11 +8070,6 @@
       </w:r>
     </w:p>
     <w:p>
-      <w:pPr>
-        <w:rPr>
-          <w:rFonts w:hint="eastAsia"/>
-        </w:rPr>
-      </w:pPr>
       <w:r>
         <w:rPr>
           <w:rFonts w:hint="eastAsia"/>
@@ -8094,11 +8137,6 @@
       </w:r>
     </w:p>
     <w:p>
-      <w:pPr>
-        <w:rPr>
-          <w:rFonts w:hint="eastAsia"/>
-        </w:rPr>
-      </w:pPr>
       <w:r>
         <w:rPr>
           <w:rFonts w:hint="eastAsia"/>
@@ -8149,11 +8187,6 @@
       </w:r>
     </w:p>
     <w:p>
-      <w:pPr>
-        <w:rPr>
-          <w:rFonts w:hint="eastAsia"/>
-        </w:rPr>
-      </w:pPr>
       <w:r>
         <w:rPr>
           <w:rFonts w:hint="eastAsia"/>
@@ -8266,11 +8299,6 @@
       </w:r>
     </w:p>
     <w:p>
-      <w:pPr>
-        <w:rPr>
-          <w:rFonts w:hint="eastAsia"/>
-        </w:rPr>
-      </w:pPr>
       <w:r>
         <w:rPr>
           <w:rFonts w:hint="eastAsia"/>
@@ -8294,16 +8322,115 @@
           <w:rFonts w:hint="eastAsia"/>
         </w:rPr>
         <w:t>版本的界面选项。</w:t>
+      </w:r>
+    </w:p>
+    <w:p/>
+    <w:p>
+      <w:r>
+        <w:rPr>
+          <w:rFonts w:hint="eastAsia"/>
+        </w:rPr>
+        <w:t>4.7</w:t>
+      </w:r>
+    </w:p>
+    <w:p>
+      <w:r>
+        <w:t>Fetch</w:t>
+      </w:r>
+      <w:r>
+        <w:rPr>
+          <w:rFonts w:hint="eastAsia"/>
+        </w:rPr>
+        <w:t>先显示不同，之后</w:t>
+      </w:r>
+      <w:r>
+        <w:rPr>
+          <w:rFonts w:hint="eastAsia"/>
+        </w:rPr>
+        <w:t>再考虑Merg</w:t>
+      </w:r>
+      <w:r>
+        <w:t>e.</w:t>
+      </w:r>
+    </w:p>
+    <w:p>
+      <w:r>
+        <w:t>Fetch</w:t>
+      </w:r>
+      <w:r>
+        <w:rPr>
+          <w:rFonts w:hint="eastAsia"/>
+        </w:rPr>
+        <w:t>决定暂不设置界面显示捕捉到的不同，在m</w:t>
+      </w:r>
+      <w:r>
+        <w:t>erge</w:t>
+      </w:r>
+      <w:r>
+        <w:rPr>
+          <w:rFonts w:hint="eastAsia"/>
+        </w:rPr>
+        <w:t>界面再显示不同。</w:t>
+      </w:r>
+    </w:p>
+    <w:p>
+      <w:r>
+        <w:rPr>
+          <w:rFonts w:hint="eastAsia"/>
+        </w:rPr>
+        <w:t>删除单独的F</w:t>
+      </w:r>
+      <w:r>
+        <w:t>etch</w:t>
+      </w:r>
+      <w:r>
+        <w:rPr>
+          <w:rFonts w:hint="eastAsia"/>
+        </w:rPr>
+        <w:t>功能，M</w:t>
+      </w:r>
+      <w:r>
+        <w:t>erge</w:t>
+      </w:r>
+      <w:r>
+        <w:rPr>
+          <w:rFonts w:hint="eastAsia"/>
+        </w:rPr>
+        <w:t>之前会展示两个分支的不同，覆盖了F</w:t>
+      </w:r>
+      <w:r>
+        <w:t>etch</w:t>
+      </w:r>
+      <w:r>
+        <w:rPr>
+          <w:rFonts w:hint="eastAsia"/>
+        </w:rPr>
+        <w:t>功能。</w:t>
+      </w:r>
+    </w:p>
+    <w:p>
+      <w:pPr>
+        <w:rPr>
+          <w:rFonts w:hint="eastAsia"/>
+        </w:rPr>
+      </w:pPr>
+      <w:r>
+        <w:rPr>
+          <w:rFonts w:hint="eastAsia"/>
+        </w:rPr>
+        <w:t>Mer</w:t>
+      </w:r>
+      <w:r>
+        <w:t>ge</w:t>
+      </w:r>
+      <w:r>
+        <w:rPr>
+          <w:rFonts w:hint="eastAsia"/>
+        </w:rPr>
+        <w:t>暂时还未完成。暂停。</w:t>
       </w:r>
       <w:bookmarkStart w:id="0" w:name="_GoBack"/>
       <w:bookmarkEnd w:id="0"/>
-    </w:p>
-    <w:p>
-      <w:pPr>
-        <w:rPr>
-          <w:rFonts w:hint="eastAsia"/>
-        </w:rPr>
-      </w:pPr>
     </w:p>
     <w:sectPr>
       <w:pgSz w:w="11906" w:h="16838"/>

</xml_diff>

<commit_message>
modified:   src/main/java/Demo/demo3.java 	modified:   src/main/java/com/test/first_maven/Merge.java 	new file:   src/main/java/com/test/first_maven/Process.java 	new file:   src/main/java/com/test/first_maven/TableFrame.java 	modified:   src/main/java/com/test/first_maven/project.java 	modified:   "\346\263\250\351\207\212.docx"
</commit_message>
<xml_diff>
--- a/注释.docx
+++ b/注释.docx
@@ -8409,11 +8409,6 @@
       </w:r>
     </w:p>
     <w:p>
-      <w:pPr>
-        <w:rPr>
-          <w:rFonts w:hint="eastAsia"/>
-        </w:rPr>
-      </w:pPr>
       <w:r>
         <w:rPr>
           <w:rFonts w:hint="eastAsia"/>
@@ -8428,6 +8423,301 @@
           <w:rFonts w:hint="eastAsia"/>
         </w:rPr>
         <w:t>暂时还未完成。暂停。</w:t>
+      </w:r>
+    </w:p>
+    <w:p/>
+    <w:p>
+      <w:r>
+        <w:rPr>
+          <w:rFonts w:hint="eastAsia"/>
+        </w:rPr>
+        <w:t>4.8</w:t>
+      </w:r>
+    </w:p>
+    <w:p>
+      <w:r>
+        <w:rPr>
+          <w:rFonts w:hint="eastAsia"/>
+        </w:rPr>
+        <w:t>暂时不知道Merge之前显示不同的操作怎么完成，所以暂时只是直接Merge</w:t>
+      </w:r>
+      <w:r>
+        <w:t>,</w:t>
+      </w:r>
+      <w:r>
+        <w:rPr>
+          <w:rFonts w:hint="eastAsia"/>
+        </w:rPr>
+        <w:t>之后有</w:t>
+      </w:r>
+      <w:proofErr w:type="gramStart"/>
+      <w:r>
+        <w:rPr>
+          <w:rFonts w:hint="eastAsia"/>
+        </w:rPr>
+        <w:t>时间再该进程</w:t>
+      </w:r>
+      <w:proofErr w:type="gramEnd"/>
+      <w:r>
+        <w:rPr>
+          <w:rFonts w:hint="eastAsia"/>
+        </w:rPr>
+        <w:t>在M</w:t>
+      </w:r>
+      <w:r>
+        <w:t>erge</w:t>
+      </w:r>
+      <w:r>
+        <w:rPr>
+          <w:rFonts w:hint="eastAsia"/>
+        </w:rPr>
+        <w:t>之前显示要M</w:t>
+      </w:r>
+      <w:r>
+        <w:t>erge</w:t>
+      </w:r>
+      <w:r>
+        <w:rPr>
+          <w:rFonts w:hint="eastAsia"/>
+        </w:rPr>
+        <w:t>的不同之处。</w:t>
+      </w:r>
+    </w:p>
+    <w:p>
+      <w:r>
+        <w:rPr>
+          <w:rFonts w:hint="eastAsia"/>
+        </w:rPr>
+        <w:t>一下午m</w:t>
+      </w:r>
+      <w:r>
+        <w:t>erge</w:t>
+      </w:r>
+      <w:r>
+        <w:rPr>
+          <w:rFonts w:hint="eastAsia"/>
+        </w:rPr>
+        <w:t>一直显示u</w:t>
+      </w:r>
+      <w:r>
+        <w:t>p to date,</w:t>
+      </w:r>
+      <w:r>
+        <w:rPr>
+          <w:rFonts w:hint="eastAsia"/>
+        </w:rPr>
+        <w:t>结果发现</w:t>
+      </w:r>
+    </w:p>
+    <w:p>
+      <w:r>
+        <w:lastRenderedPageBreak/>
+        <w:drawing>
+          <wp:inline distT="0" distB="0" distL="0" distR="0" wp14:anchorId="2875ED90" wp14:editId="26F8DE53">
+            <wp:extent cx="4048690" cy="4077269"/>
+            <wp:effectExtent l="0" t="0" r="9525" b="0"/>
+            <wp:docPr id="16" name="图片 16"/>
+            <wp:cNvGraphicFramePr>
+              <a:graphicFrameLocks xmlns:a="http://schemas.openxmlformats.org/drawingml/2006/main" noChangeAspect="1"/>
+            </wp:cNvGraphicFramePr>
+            <a:graphic xmlns:a="http://schemas.openxmlformats.org/drawingml/2006/main">
+              <a:graphicData uri="http://schemas.openxmlformats.org/drawingml/2006/picture">
+                <pic:pic xmlns:pic="http://schemas.openxmlformats.org/drawingml/2006/picture">
+                  <pic:nvPicPr>
+                    <pic:cNvPr id="1" name=""/>
+                    <pic:cNvPicPr/>
+                  </pic:nvPicPr>
+                  <pic:blipFill>
+                    <a:blip r:embed="rId27"/>
+                    <a:stretch>
+                      <a:fillRect/>
+                    </a:stretch>
+                  </pic:blipFill>
+                  <pic:spPr>
+                    <a:xfrm>
+                      <a:off x="0" y="0"/>
+                      <a:ext cx="4048690" cy="4077269"/>
+                    </a:xfrm>
+                    <a:prstGeom prst="rect">
+                      <a:avLst/>
+                    </a:prstGeom>
+                  </pic:spPr>
+                </pic:pic>
+              </a:graphicData>
+            </a:graphic>
+          </wp:inline>
+        </w:drawing>
+      </w:r>
+    </w:p>
+    <w:p>
+      <w:r>
+        <w:rPr>
+          <w:rFonts w:hint="eastAsia"/>
+        </w:rPr>
+        <w:t>需要</w:t>
+      </w:r>
+      <w:r>
+        <w:rPr>
+          <w:rFonts w:hint="eastAsia"/>
+        </w:rPr>
+        <w:t>远程仓库和本地不同才可以m</w:t>
+      </w:r>
+      <w:r>
+        <w:t>erge</w:t>
+      </w:r>
+      <w:r>
+        <w:rPr>
+          <w:rFonts w:hint="eastAsia"/>
+        </w:rPr>
+        <w:t>或者Pull成功，之前是f</w:t>
+      </w:r>
+      <w:r>
+        <w:t>etch</w:t>
+      </w:r>
+      <w:r>
+        <w:rPr>
+          <w:rFonts w:hint="eastAsia"/>
+        </w:rPr>
+        <w:t>到F</w:t>
+      </w:r>
+      <w:r>
+        <w:t>ETCH_HEAD</w:t>
+      </w:r>
+      <w:r>
+        <w:rPr>
+          <w:rFonts w:hint="eastAsia"/>
+        </w:rPr>
+        <w:t>，然后第一次m</w:t>
+      </w:r>
+      <w:r>
+        <w:t>erge</w:t>
+      </w:r>
+      <w:r>
+        <w:rPr>
+          <w:rFonts w:hint="eastAsia"/>
+        </w:rPr>
+        <w:t>成功，但是在本地删除了文件之后，并且</w:t>
+      </w:r>
+      <w:r>
+        <w:t>add</w:t>
+      </w:r>
+      <w:r>
+        <w:rPr>
+          <w:rFonts w:hint="eastAsia"/>
+        </w:rPr>
+        <w:t>和c</w:t>
+      </w:r>
+      <w:r>
+        <w:t>ommit</w:t>
+      </w:r>
+      <w:r>
+        <w:rPr>
+          <w:rFonts w:hint="eastAsia"/>
+        </w:rPr>
+        <w:t>，但是没有</w:t>
+      </w:r>
+      <w:r>
+        <w:t>push</w:t>
+      </w:r>
+      <w:r>
+        <w:rPr>
+          <w:rFonts w:hint="eastAsia"/>
+        </w:rPr>
+        <w:t>，想再m</w:t>
+      </w:r>
+      <w:r>
+        <w:t>erge</w:t>
+      </w:r>
+      <w:r>
+        <w:rPr>
+          <w:rFonts w:hint="eastAsia"/>
+        </w:rPr>
+        <w:t>一直显示u</w:t>
+      </w:r>
+      <w:r>
+        <w:t>p to date,</w:t>
+      </w:r>
+      <w:r>
+        <w:rPr>
+          <w:rFonts w:hint="eastAsia"/>
+        </w:rPr>
+        <w:t>后来想了一下，如果这个时候想要执行m</w:t>
+      </w:r>
+      <w:r>
+        <w:t>erge</w:t>
+      </w:r>
+      <w:r>
+        <w:rPr>
+          <w:rFonts w:hint="eastAsia"/>
+        </w:rPr>
+        <w:t>，最后的结果和回到之前版本没什么不同</w:t>
+      </w:r>
+      <w:r>
+        <w:rPr>
+          <w:rFonts w:hint="eastAsia"/>
+        </w:rPr>
+        <w:t>。</w:t>
+      </w:r>
+    </w:p>
+    <w:p>
+      <w:r>
+        <w:rPr>
+          <w:rFonts w:hint="eastAsia"/>
+        </w:rPr>
+        <w:t>多人合作暂时告一段落，后面有时间再改进。</w:t>
+      </w:r>
+    </w:p>
+    <w:p/>
+    <w:p>
+      <w:r>
+        <w:rPr>
+          <w:rFonts w:hint="eastAsia"/>
+        </w:rPr>
+        <w:t>项目进度管理，新建数据表格</w:t>
+      </w:r>
+    </w:p>
+    <w:p>
+      <w:pPr>
+        <w:rPr>
+          <w:rFonts w:hint="eastAsia"/>
+        </w:rPr>
+      </w:pPr>
+      <w:r>
+        <w:drawing>
+          <wp:inline distT="0" distB="0" distL="0" distR="0" wp14:anchorId="1E00877D" wp14:editId="65A6117A">
+            <wp:extent cx="5274310" cy="2372360"/>
+            <wp:effectExtent l="0" t="0" r="2540" b="8890"/>
+            <wp:docPr id="18" name="图片 18"/>
+            <wp:cNvGraphicFramePr>
+              <a:graphicFrameLocks xmlns:a="http://schemas.openxmlformats.org/drawingml/2006/main" noChangeAspect="1"/>
+            </wp:cNvGraphicFramePr>
+            <a:graphic xmlns:a="http://schemas.openxmlformats.org/drawingml/2006/main">
+              <a:graphicData uri="http://schemas.openxmlformats.org/drawingml/2006/picture">
+                <pic:pic xmlns:pic="http://schemas.openxmlformats.org/drawingml/2006/picture">
+                  <pic:nvPicPr>
+                    <pic:cNvPr id="1" name=""/>
+                    <pic:cNvPicPr/>
+                  </pic:nvPicPr>
+                  <pic:blipFill>
+                    <a:blip r:embed="rId28"/>
+                    <a:stretch>
+                      <a:fillRect/>
+                    </a:stretch>
+                  </pic:blipFill>
+                  <pic:spPr>
+                    <a:xfrm>
+                      <a:off x="0" y="0"/>
+                      <a:ext cx="5274310" cy="2372360"/>
+                    </a:xfrm>
+                    <a:prstGeom prst="rect">
+                      <a:avLst/>
+                    </a:prstGeom>
+                  </pic:spPr>
+                </pic:pic>
+              </a:graphicData>
+            </a:graphic>
+          </wp:inline>
+        </w:drawing>
       </w:r>
       <w:bookmarkStart w:id="0" w:name="_GoBack"/>
       <w:bookmarkEnd w:id="0"/>

</xml_diff>

<commit_message>
new file:   src/main/java/Demo/demo4.java 	modified:   src/main/java/com/test/first_maven/Process.java 	new file:   src/main/java/com/test/first_maven/Process_Create.java 	deleted:    src/main/java/com/test/first_maven/TableFrame.java 	modified:   src/main/java/com/test/first_maven/project.java 	modified:   "\346\263\250\351\207\212.docx"
</commit_message>
<xml_diff>
--- a/注释.docx
+++ b/注释.docx
@@ -4907,21 +4907,7 @@
         <w:rPr>
           <w:rFonts w:hint="eastAsia"/>
         </w:rPr>
-        <w:t>的方式，争取之后使用公</w:t>
-      </w:r>
-      <w:proofErr w:type="gramStart"/>
-      <w:r>
-        <w:rPr>
-          <w:rFonts w:hint="eastAsia"/>
-        </w:rPr>
-        <w:t>钥</w:t>
-      </w:r>
-      <w:proofErr w:type="gramEnd"/>
-      <w:r>
-        <w:rPr>
-          <w:rFonts w:hint="eastAsia"/>
-        </w:rPr>
-        <w:t>的方式。</w:t>
+        <w:t>的方式，争取之后使用公钥的方式。</w:t>
       </w:r>
     </w:p>
     <w:p>
@@ -7402,142 +7388,114 @@
         <w:rPr>
           <w:rFonts w:hint="eastAsia"/>
         </w:rPr>
-        <w:t>再在服务器端口上传，使得</w:t>
+        <w:t>再在服务器端口上传，使得裸仓库具有m</w:t>
+      </w:r>
+      <w:r>
+        <w:t>aster</w:t>
+      </w:r>
+      <w:r>
+        <w:rPr>
+          <w:rFonts w:hint="eastAsia"/>
+        </w:rPr>
+        <w:t>分支，因为裸仓库默认是不允许有分支的。如果</w:t>
       </w:r>
       <w:proofErr w:type="gramStart"/>
       <w:r>
         <w:rPr>
           <w:rFonts w:hint="eastAsia"/>
         </w:rPr>
-        <w:t>裸</w:t>
+        <w:t>不</w:t>
       </w:r>
       <w:proofErr w:type="gramEnd"/>
       <w:r>
         <w:rPr>
           <w:rFonts w:hint="eastAsia"/>
         </w:rPr>
-        <w:t>仓库具有m</w:t>
-      </w:r>
-      <w:r>
-        <w:t>aster</w:t>
-      </w:r>
-      <w:r>
-        <w:rPr>
-          <w:rFonts w:hint="eastAsia"/>
-        </w:rPr>
-        <w:t>分支，因为</w:t>
+        <w:t>创建R</w:t>
+      </w:r>
+      <w:r>
+        <w:t>EADME</w:t>
+      </w:r>
+      <w:r>
+        <w:rPr>
+          <w:rFonts w:hint="eastAsia"/>
+        </w:rPr>
+        <w:t>，就必须将项目上传。</w:t>
+      </w:r>
+      <w:r>
+        <w:rPr>
+          <w:rFonts w:hint="eastAsia"/>
+        </w:rPr>
+        <w:t>所以创建了一个.</w:t>
+      </w:r>
+      <w:proofErr w:type="spellStart"/>
+      <w:r>
+        <w:t>init</w:t>
+      </w:r>
+      <w:proofErr w:type="spellEnd"/>
+      <w:r>
+        <w:rPr>
+          <w:rFonts w:hint="eastAsia"/>
+        </w:rPr>
+        <w:t>，用于c</w:t>
+      </w:r>
+      <w:r>
+        <w:t>lone</w:t>
+      </w:r>
+      <w:r>
+        <w:rPr>
+          <w:rFonts w:hint="eastAsia"/>
+        </w:rPr>
+        <w:t>并且上传内容到服务器端口。</w:t>
+      </w:r>
+    </w:p>
+    <w:p>
+      <w:pPr>
+        <w:ind w:firstLineChars="200" w:firstLine="420"/>
+      </w:pPr>
+    </w:p>
+    <w:p>
+      <w:r>
+        <w:rPr>
+          <w:rFonts w:hint="eastAsia"/>
+        </w:rPr>
+        <w:t>保存进度：</w:t>
       </w:r>
       <w:proofErr w:type="gramStart"/>
       <w:r>
         <w:rPr>
           <w:rFonts w:hint="eastAsia"/>
         </w:rPr>
-        <w:t>裸</w:t>
+        <w:t>暂时写</w:t>
       </w:r>
       <w:proofErr w:type="gramEnd"/>
       <w:r>
         <w:rPr>
           <w:rFonts w:hint="eastAsia"/>
         </w:rPr>
-        <w:t>仓库默认是不允许有分支的。如果</w:t>
-      </w:r>
-      <w:proofErr w:type="gramStart"/>
-      <w:r>
-        <w:rPr>
-          <w:rFonts w:hint="eastAsia"/>
-        </w:rPr>
-        <w:t>不</w:t>
-      </w:r>
-      <w:proofErr w:type="gramEnd"/>
-      <w:r>
-        <w:rPr>
-          <w:rFonts w:hint="eastAsia"/>
-        </w:rPr>
-        <w:t>创建R</w:t>
-      </w:r>
-      <w:r>
-        <w:t>EADME</w:t>
-      </w:r>
-      <w:r>
-        <w:rPr>
-          <w:rFonts w:hint="eastAsia"/>
-        </w:rPr>
-        <w:t>，就必须将项目上传。</w:t>
-      </w:r>
-      <w:r>
-        <w:rPr>
-          <w:rFonts w:hint="eastAsia"/>
-        </w:rPr>
-        <w:t>所以创建了一个.</w:t>
+        <w:t>了</w:t>
+      </w:r>
+      <w:r>
+        <w:rPr>
+          <w:rFonts w:hint="eastAsia"/>
+        </w:rPr>
+        <w:t>一半</w:t>
       </w:r>
       <w:proofErr w:type="spellStart"/>
       <w:r>
-        <w:t>init</w:t>
+        <w:rPr>
+          <w:rFonts w:hint="eastAsia"/>
+        </w:rPr>
+        <w:t>C</w:t>
+      </w:r>
+      <w:r>
+        <w:t>reate_PR</w:t>
       </w:r>
       <w:proofErr w:type="spellEnd"/>
       <w:r>
         <w:rPr>
           <w:rFonts w:hint="eastAsia"/>
         </w:rPr>
-        <w:t>，用于c</w:t>
-      </w:r>
-      <w:r>
-        <w:t>lone</w:t>
-      </w:r>
-      <w:r>
-        <w:rPr>
-          <w:rFonts w:hint="eastAsia"/>
-        </w:rPr>
-        <w:t>并且上传内容到服务器端口。</w:t>
-      </w:r>
-    </w:p>
-    <w:p>
-      <w:pPr>
-        <w:ind w:firstLineChars="200" w:firstLine="420"/>
-      </w:pPr>
-    </w:p>
-    <w:p>
-      <w:r>
-        <w:rPr>
-          <w:rFonts w:hint="eastAsia"/>
-        </w:rPr>
-        <w:t>保存进度：</w:t>
-      </w:r>
-      <w:proofErr w:type="gramStart"/>
-      <w:r>
-        <w:rPr>
-          <w:rFonts w:hint="eastAsia"/>
-        </w:rPr>
-        <w:t>暂时写</w:t>
-      </w:r>
-      <w:proofErr w:type="gramEnd"/>
-      <w:r>
-        <w:rPr>
-          <w:rFonts w:hint="eastAsia"/>
-        </w:rPr>
-        <w:t>了</w:t>
-      </w:r>
-      <w:r>
-        <w:rPr>
-          <w:rFonts w:hint="eastAsia"/>
-        </w:rPr>
-        <w:t>一半</w:t>
-      </w:r>
-      <w:proofErr w:type="spellStart"/>
-      <w:r>
-        <w:rPr>
-          <w:rFonts w:hint="eastAsia"/>
-        </w:rPr>
-        <w:t>C</w:t>
-      </w:r>
-      <w:r>
-        <w:t>reate_PR</w:t>
-      </w:r>
-      <w:proofErr w:type="spellEnd"/>
-      <w:r>
-        <w:rPr>
-          <w:rFonts w:hint="eastAsia"/>
-        </w:rPr>
         <w:t>项目，但是有b</w:t>
       </w:r>
       <w:r>
@@ -7558,19 +7516,11 @@
         </w:rPr>
         <w:t>发现</w:t>
       </w:r>
-      <w:proofErr w:type="gramStart"/>
-      <w:r>
-        <w:rPr>
-          <w:rFonts w:hint="eastAsia"/>
-        </w:rPr>
-        <w:t>裸</w:t>
-      </w:r>
-      <w:proofErr w:type="gramEnd"/>
-      <w:r>
-        <w:rPr>
-          <w:rFonts w:hint="eastAsia"/>
-        </w:rPr>
-        <w:t>仓库没有分支，所以查询分支没有。后续需要完成</w:t>
+      <w:r>
+        <w:rPr>
+          <w:rFonts w:hint="eastAsia"/>
+        </w:rPr>
+        <w:t>裸仓库没有分支，所以查询分支没有。后续需要完成</w:t>
       </w:r>
       <w:proofErr w:type="spellStart"/>
       <w:r>
@@ -8511,6 +8461,9 @@
     </w:p>
     <w:p>
       <w:r>
+        <w:rPr>
+          <w:noProof/>
+        </w:rPr>
         <w:lastRenderedPageBreak/>
         <w:drawing>
           <wp:inline distT="0" distB="0" distL="0" distR="0" wp14:anchorId="2875ED90" wp14:editId="26F8DE53">
@@ -8677,12 +8630,10 @@
       </w:r>
     </w:p>
     <w:p>
-      <w:pPr>
-        <w:rPr>
-          <w:rFonts w:hint="eastAsia"/>
-        </w:rPr>
-      </w:pPr>
-      <w:r>
+      <w:r>
+        <w:rPr>
+          <w:noProof/>
+        </w:rPr>
         <w:drawing>
           <wp:inline distT="0" distB="0" distL="0" distR="0" wp14:anchorId="1E00877D" wp14:editId="65A6117A">
             <wp:extent cx="5274310" cy="2372360"/>
@@ -8718,6 +8669,201 @@
             </a:graphic>
           </wp:inline>
         </w:drawing>
+      </w:r>
+    </w:p>
+    <w:p/>
+    <w:p>
+      <w:r>
+        <w:rPr>
+          <w:rFonts w:hint="eastAsia"/>
+        </w:rPr>
+        <w:t>4.9</w:t>
+      </w:r>
+    </w:p>
+    <w:p>
+      <w:r>
+        <w:rPr>
+          <w:rFonts w:hint="eastAsia"/>
+        </w:rPr>
+        <w:t>Swing</w:t>
+      </w:r>
+      <w:r>
+        <w:t xml:space="preserve"> </w:t>
+      </w:r>
+      <w:r>
+        <w:rPr>
+          <w:rFonts w:hint="eastAsia"/>
+        </w:rPr>
+        <w:t>的</w:t>
+      </w:r>
+      <w:proofErr w:type="spellStart"/>
+      <w:r>
+        <w:rPr>
+          <w:rFonts w:hint="eastAsia"/>
+        </w:rPr>
+        <w:t>J</w:t>
+      </w:r>
+      <w:r>
+        <w:t>table</w:t>
+      </w:r>
+      <w:proofErr w:type="spellEnd"/>
+      <w:r>
+        <w:rPr>
+          <w:rFonts w:hint="eastAsia"/>
+        </w:rPr>
+        <w:t>中添加c</w:t>
+      </w:r>
+      <w:r>
+        <w:t>heckbox</w:t>
+      </w:r>
+      <w:r>
+        <w:rPr>
+          <w:rFonts w:hint="eastAsia"/>
+        </w:rPr>
+        <w:t>和</w:t>
+      </w:r>
+      <w:proofErr w:type="spellStart"/>
+      <w:r>
+        <w:t>JButton</w:t>
+      </w:r>
+      <w:proofErr w:type="spellEnd"/>
+      <w:r>
+        <w:rPr>
+          <w:rFonts w:hint="eastAsia"/>
+        </w:rPr>
+        <w:t>有点麻烦。弄了很久。</w:t>
+      </w:r>
+    </w:p>
+    <w:p>
+      <w:r>
+        <w:rPr>
+          <w:rFonts w:hint="eastAsia"/>
+        </w:rPr>
+        <w:lastRenderedPageBreak/>
+        <w:t>窗口A打开之后需要等待窗口B完成，或者窗口B完成之后需要</w:t>
+      </w:r>
+      <w:r>
+        <w:rPr>
+          <w:rFonts w:hint="eastAsia"/>
+        </w:rPr>
+        <w:t>刷新一下窗口A的情况，所以需要用到</w:t>
+      </w:r>
+    </w:p>
+    <w:p>
+      <w:r>
+        <w:rPr>
+          <w:noProof/>
+        </w:rPr>
+        <w:drawing>
+          <wp:inline distT="0" distB="0" distL="0" distR="0" wp14:anchorId="59D45A97" wp14:editId="1121E4C2">
+            <wp:extent cx="4914286" cy="1819048"/>
+            <wp:effectExtent l="0" t="0" r="635" b="0"/>
+            <wp:docPr id="20" name="图片 20"/>
+            <wp:cNvGraphicFramePr>
+              <a:graphicFrameLocks xmlns:a="http://schemas.openxmlformats.org/drawingml/2006/main" noChangeAspect="1"/>
+            </wp:cNvGraphicFramePr>
+            <a:graphic xmlns:a="http://schemas.openxmlformats.org/drawingml/2006/main">
+              <a:graphicData uri="http://schemas.openxmlformats.org/drawingml/2006/picture">
+                <pic:pic xmlns:pic="http://schemas.openxmlformats.org/drawingml/2006/picture">
+                  <pic:nvPicPr>
+                    <pic:cNvPr id="1" name=""/>
+                    <pic:cNvPicPr/>
+                  </pic:nvPicPr>
+                  <pic:blipFill>
+                    <a:blip r:embed="rId29"/>
+                    <a:stretch>
+                      <a:fillRect/>
+                    </a:stretch>
+                  </pic:blipFill>
+                  <pic:spPr>
+                    <a:xfrm>
+                      <a:off x="0" y="0"/>
+                      <a:ext cx="4914286" cy="1819048"/>
+                    </a:xfrm>
+                    <a:prstGeom prst="rect">
+                      <a:avLst/>
+                    </a:prstGeom>
+                  </pic:spPr>
+                </pic:pic>
+              </a:graphicData>
+            </a:graphic>
+          </wp:inline>
+        </w:drawing>
+      </w:r>
+    </w:p>
+    <w:p>
+      <w:r>
+        <w:rPr>
+          <w:rFonts w:hint="eastAsia"/>
+        </w:rPr>
+        <w:t>即</w:t>
+      </w:r>
+      <w:proofErr w:type="spellStart"/>
+      <w:r>
+        <w:rPr>
+          <w:rFonts w:hint="eastAsia"/>
+        </w:rPr>
+        <w:t>w</w:t>
+      </w:r>
+      <w:r>
+        <w:t>indow.addWindowListener</w:t>
+      </w:r>
+      <w:proofErr w:type="spellEnd"/>
+      <w:r>
+        <w:t xml:space="preserve"> …</w:t>
+      </w:r>
+      <w:r>
+        <w:t xml:space="preserve"> </w:t>
+      </w:r>
+    </w:p>
+    <w:p/>
+    <w:p>
+      <w:pPr>
+        <w:rPr>
+          <w:rFonts w:hint="eastAsia"/>
+        </w:rPr>
+      </w:pPr>
+      <w:r>
+        <w:t>P</w:t>
+      </w:r>
+      <w:r>
+        <w:rPr>
+          <w:rFonts w:hint="eastAsia"/>
+        </w:rPr>
+        <w:t>ro</w:t>
+      </w:r>
+      <w:r>
+        <w:t>cess</w:t>
+      </w:r>
+      <w:r>
+        <w:rPr>
+          <w:rFonts w:hint="eastAsia"/>
+        </w:rPr>
+        <w:t>功能基本完成。明天准备完成</w:t>
+      </w:r>
+      <w:r>
+        <w:rPr>
+          <w:rFonts w:hint="eastAsia"/>
+        </w:rPr>
+        <w:t>多人合作的检测(</w:t>
+      </w:r>
+      <w:r>
+        <w:t xml:space="preserve">debug) </w:t>
+      </w:r>
+      <w:r>
+        <w:rPr>
+          <w:rFonts w:hint="eastAsia"/>
+        </w:rPr>
+        <w:t>之前这部分功能太多，写了没有d</w:t>
+      </w:r>
+      <w:r>
+        <w:t>ebug</w:t>
+      </w:r>
+      <w:r>
+        <w:rPr>
+          <w:rFonts w:hint="eastAsia"/>
+        </w:rPr>
+        <w:t>，可能会出错。 然后再实现版本管理就可以了。</w:t>
       </w:r>
       <w:bookmarkStart w:id="0" w:name="_GoBack"/>
       <w:bookmarkEnd w:id="0"/>

</xml_diff>

<commit_message>
modified:   src/main/java/Demo/demo2.java 	new file:   src/main/java/com/test/first_maven/Log.java 	modified:   src/main/java/com/test/first_maven/Repo_manager.java 	modified:   "\346\263\250\351\207\212.docx"
</commit_message>
<xml_diff>
--- a/注释.docx
+++ b/注释.docx
@@ -54,7 +54,6 @@
         <w:t xml:space="preserve"> mysql:123456 </w:t>
       </w:r>
       <w:proofErr w:type="spellStart"/>
-      <w:proofErr w:type="gramStart"/>
       <w:r>
         <w:rPr>
           <w:rFonts w:ascii="Times New Roman" w:eastAsia="宋体" w:hAnsi="Times New Roman" w:cs="Times New Roman"/>
@@ -64,7 +63,6 @@
         <w:t>ssh:root</w:t>
       </w:r>
       <w:proofErr w:type="spellEnd"/>
-      <w:proofErr w:type="gramEnd"/>
       <w:r>
         <w:rPr>
           <w:rFonts w:ascii="Times New Roman" w:eastAsia="宋体" w:hAnsi="Times New Roman" w:cs="Times New Roman"/>
@@ -717,16 +715,7 @@
           <w:sz w:val="24"/>
           <w:szCs w:val="24"/>
         </w:rPr>
-        <w:t>un</w:t>
-      </w:r>
-      <w:proofErr w:type="gramStart"/>
-      <w:r>
-        <w:rPr>
-          <w:rFonts w:ascii="Times New Roman" w:eastAsia="宋体" w:hAnsi="Times New Roman" w:cs="Times New Roman"/>
-          <w:sz w:val="24"/>
-          <w:szCs w:val="24"/>
-        </w:rPr>
-        <w:t>()</w:t>
+        <w:t>un()</w:t>
       </w:r>
       <w:r>
         <w:rPr>
@@ -736,7 +725,6 @@
         </w:rPr>
         <w:t>方法里面的</w:t>
       </w:r>
-      <w:proofErr w:type="gramEnd"/>
       <w:r>
         <w:rPr>
           <w:rFonts w:ascii="Times New Roman" w:eastAsia="宋体" w:hAnsi="Times New Roman" w:cs="Times New Roman" w:hint="eastAsia"/>
@@ -4907,7 +4895,21 @@
         <w:rPr>
           <w:rFonts w:hint="eastAsia"/>
         </w:rPr>
-        <w:t>的方式，争取之后使用公钥的方式。</w:t>
+        <w:t>的方式，争取之后使用公</w:t>
+      </w:r>
+      <w:proofErr w:type="gramStart"/>
+      <w:r>
+        <w:rPr>
+          <w:rFonts w:hint="eastAsia"/>
+        </w:rPr>
+        <w:t>钥</w:t>
+      </w:r>
+      <w:proofErr w:type="gramEnd"/>
+      <w:r>
+        <w:rPr>
+          <w:rFonts w:hint="eastAsia"/>
+        </w:rPr>
+        <w:t>的方式。</w:t>
       </w:r>
     </w:p>
     <w:p>
@@ -7388,7 +7390,21 @@
         <w:rPr>
           <w:rFonts w:hint="eastAsia"/>
         </w:rPr>
-        <w:t>再在服务器端口上传，使得裸仓库具有m</w:t>
+        <w:t>再在服务器端口上传，使得</w:t>
+      </w:r>
+      <w:proofErr w:type="gramStart"/>
+      <w:r>
+        <w:rPr>
+          <w:rFonts w:hint="eastAsia"/>
+        </w:rPr>
+        <w:t>裸</w:t>
+      </w:r>
+      <w:proofErr w:type="gramEnd"/>
+      <w:r>
+        <w:rPr>
+          <w:rFonts w:hint="eastAsia"/>
+        </w:rPr>
+        <w:t>仓库具有m</w:t>
       </w:r>
       <w:r>
         <w:t>aster</w:t>
@@ -7397,13 +7413,27 @@
         <w:rPr>
           <w:rFonts w:hint="eastAsia"/>
         </w:rPr>
-        <w:t>分支，因为裸仓库默认是不允许有分支的。如果</w:t>
+        <w:t>分支，因为</w:t>
       </w:r>
       <w:proofErr w:type="gramStart"/>
       <w:r>
         <w:rPr>
           <w:rFonts w:hint="eastAsia"/>
         </w:rPr>
+        <w:t>裸</w:t>
+      </w:r>
+      <w:proofErr w:type="gramEnd"/>
+      <w:r>
+        <w:rPr>
+          <w:rFonts w:hint="eastAsia"/>
+        </w:rPr>
+        <w:t>仓库默认是不允许有分支的。如果</w:t>
+      </w:r>
+      <w:proofErr w:type="gramStart"/>
+      <w:r>
+        <w:rPr>
+          <w:rFonts w:hint="eastAsia"/>
+        </w:rPr>
         <w:t>不</w:t>
       </w:r>
       <w:proofErr w:type="gramEnd"/>
@@ -7516,11 +7546,19 @@
         </w:rPr>
         <w:t>发现</w:t>
       </w:r>
-      <w:r>
-        <w:rPr>
-          <w:rFonts w:hint="eastAsia"/>
-        </w:rPr>
-        <w:t>裸仓库没有分支，所以查询分支没有。后续需要完成</w:t>
+      <w:proofErr w:type="gramStart"/>
+      <w:r>
+        <w:rPr>
+          <w:rFonts w:hint="eastAsia"/>
+        </w:rPr>
+        <w:t>裸</w:t>
+      </w:r>
+      <w:proofErr w:type="gramEnd"/>
+      <w:r>
+        <w:rPr>
+          <w:rFonts w:hint="eastAsia"/>
+        </w:rPr>
+        <w:t>仓库没有分支，所以查询分支没有。后续需要完成</w:t>
       </w:r>
       <w:proofErr w:type="spellStart"/>
       <w:r>
@@ -8818,11 +8856,6 @@
     </w:p>
     <w:p/>
     <w:p>
-      <w:pPr>
-        <w:rPr>
-          <w:rFonts w:hint="eastAsia"/>
-        </w:rPr>
-      </w:pPr>
       <w:r>
         <w:t>P</w:t>
       </w:r>
@@ -8864,6 +8897,220 @@
           <w:rFonts w:hint="eastAsia"/>
         </w:rPr>
         <w:t>，可能会出错。 然后再实现版本管理就可以了。</w:t>
+      </w:r>
+    </w:p>
+    <w:p/>
+    <w:p>
+      <w:r>
+        <w:rPr>
+          <w:rFonts w:hint="eastAsia"/>
+        </w:rPr>
+        <w:t>4.10</w:t>
+      </w:r>
+    </w:p>
+    <w:p>
+      <w:r>
+        <w:rPr>
+          <w:rFonts w:hint="eastAsia"/>
+        </w:rPr>
+        <w:t>今天准备先完成最后一个功能，版本管理。</w:t>
+      </w:r>
+    </w:p>
+    <w:p>
+      <w:pPr>
+        <w:rPr>
+          <w:lang w:val="en-GB"/>
+        </w:rPr>
+      </w:pPr>
+      <w:r>
+        <w:rPr>
+          <w:rFonts w:hint="eastAsia"/>
+        </w:rPr>
+        <w:t>是否可以实现</w:t>
+      </w:r>
+      <w:r>
+        <w:rPr>
+          <w:rFonts w:hint="eastAsia"/>
+        </w:rPr>
+        <w:t>暂时还原，如果发现不是这个版本还可以重新还原另外的版本。</w:t>
+      </w:r>
+    </w:p>
+    <w:p>
+      <w:pPr>
+        <w:rPr>
+          <w:lang w:val="en-GB"/>
+        </w:rPr>
+      </w:pPr>
+      <w:r>
+        <w:rPr>
+          <w:rFonts w:hint="eastAsia"/>
+          <w:lang w:val="en-GB"/>
+        </w:rPr>
+        <w:t>版本回退的功能只有管理员</w:t>
+      </w:r>
+      <w:r>
+        <w:rPr>
+          <w:rFonts w:hint="eastAsia"/>
+          <w:lang w:val="en-GB"/>
+        </w:rPr>
+        <w:t>(项目拥有</w:t>
+      </w:r>
+      <w:r>
+        <w:rPr>
+          <w:rFonts w:hint="eastAsia"/>
+          <w:lang w:val="en-GB"/>
+        </w:rPr>
+        <w:t>者</w:t>
+      </w:r>
+      <w:r>
+        <w:rPr>
+          <w:lang w:val="en-GB"/>
+        </w:rPr>
+        <w:t>)</w:t>
+      </w:r>
+      <w:r>
+        <w:rPr>
+          <w:rFonts w:hint="eastAsia"/>
+          <w:lang w:val="en-GB"/>
+        </w:rPr>
+        <w:t>可以拥有，其他人都不能拥有。</w:t>
+      </w:r>
+    </w:p>
+    <w:p>
+      <w:pPr>
+        <w:rPr>
+          <w:lang w:val="en-GB"/>
+        </w:rPr>
+      </w:pPr>
+      <w:r>
+        <w:rPr>
+          <w:rFonts w:hint="eastAsia"/>
+          <w:lang w:val="en-GB"/>
+        </w:rPr>
+        <w:t>基本实现版本回退。其原理:</w:t>
+      </w:r>
+    </w:p>
+    <w:p>
+      <w:pPr>
+        <w:rPr>
+          <w:lang w:val="en-GB"/>
+        </w:rPr>
+      </w:pPr>
+      <w:r>
+        <w:rPr>
+          <w:rFonts w:hint="eastAsia"/>
+          <w:lang w:val="en-GB"/>
+        </w:rPr>
+        <w:t>本地选择回退到某个版本，然后只有项目拥有者可以回退版本，然后本地直接</w:t>
+      </w:r>
+    </w:p>
+    <w:p>
+      <w:pPr>
+        <w:rPr>
+          <w:lang w:val="en-GB"/>
+        </w:rPr>
+      </w:pPr>
+      <w:r>
+        <w:rPr>
+          <w:lang w:val="en-GB"/>
+        </w:rPr>
+        <w:t>Git reset –hard SHA-1(</w:t>
+      </w:r>
+      <w:r>
+        <w:rPr>
+          <w:rFonts w:hint="eastAsia"/>
+          <w:lang w:val="en-GB"/>
+        </w:rPr>
+        <w:t>版本号</w:t>
+      </w:r>
+      <w:r>
+        <w:rPr>
+          <w:lang w:val="en-GB"/>
+        </w:rPr>
+        <w:t>)</w:t>
+      </w:r>
+    </w:p>
+    <w:p>
+      <w:pPr>
+        <w:rPr>
+          <w:lang w:val="en-GB"/>
+        </w:rPr>
+      </w:pPr>
+      <w:r>
+        <w:rPr>
+          <w:rFonts w:hint="eastAsia"/>
+          <w:lang w:val="en-GB"/>
+        </w:rPr>
+        <w:t>然后</w:t>
+      </w:r>
+      <w:r>
+        <w:rPr>
+          <w:lang w:val="en-GB"/>
+        </w:rPr>
+        <w:t xml:space="preserve">git push -f origin </w:t>
+      </w:r>
+      <w:r>
+        <w:rPr>
+          <w:lang w:val="en-GB"/>
+        </w:rPr>
+        <w:t>&lt;</w:t>
+      </w:r>
+      <w:proofErr w:type="spellStart"/>
+      <w:r>
+        <w:rPr>
+          <w:lang w:val="en-GB"/>
+        </w:rPr>
+        <w:t>branch_name</w:t>
+      </w:r>
+      <w:proofErr w:type="spellEnd"/>
+      <w:r>
+        <w:rPr>
+          <w:lang w:val="en-GB"/>
+        </w:rPr>
+        <w:t>&gt;</w:t>
+      </w:r>
+      <w:r>
+        <w:rPr>
+          <w:rFonts w:hint="eastAsia"/>
+          <w:lang w:val="en-GB"/>
+        </w:rPr>
+        <w:t>就可以</w:t>
+      </w:r>
+      <w:r>
+        <w:rPr>
+          <w:rFonts w:hint="eastAsia"/>
+          <w:lang w:val="en-GB"/>
+        </w:rPr>
+        <w:t>直接强制远程分支也同步了，从而实现了同步。</w:t>
+      </w:r>
+    </w:p>
+    <w:p>
+      <w:pPr>
+        <w:rPr>
+          <w:rFonts w:hint="eastAsia"/>
+          <w:lang w:val="en-GB"/>
+        </w:rPr>
+      </w:pPr>
+      <w:r>
+        <w:rPr>
+          <w:rFonts w:hint="eastAsia"/>
+          <w:lang w:val="en-GB"/>
+        </w:rPr>
+        <w:t>不过这样做需要考虑多人合作的时候版本的同步问题，这个后面需要考虑一下</w:t>
+      </w:r>
+      <w:r>
+        <w:rPr>
+          <w:rFonts w:hint="eastAsia"/>
+          <w:lang w:val="en-GB"/>
+        </w:rPr>
+        <w:t>，就是别人怎么和刚退回的版本进行同步</w:t>
+      </w:r>
+      <w:r>
+        <w:rPr>
+          <w:rFonts w:hint="eastAsia"/>
+          <w:lang w:val="en-GB"/>
+        </w:rPr>
+        <w:t>。</w:t>
       </w:r>
       <w:bookmarkStart w:id="0" w:name="_GoBack"/>
       <w:bookmarkEnd w:id="0"/>

</xml_diff>

<commit_message>
modified:   src/main/java/Demo/demo4.java 	modified:   src/main/java/com/test/first_maven/Authorization.java 	modified:   src/main/java/com/test/first_maven/Create_PR.java 	modified:   src/main/java/com/test/first_maven/Message.java 	modified:   src/main/java/com/test/first_maven/Pull_request.java 	modified:   src/main/java/com/test/first_maven/Push.java 	modified:   src/main/java/com/test/first_maven/Repo_manager.java 	modified:   src/main/java/com/test/first_maven/after_login.java 	modified:   src/main/java/com/test/first_maven/download_path.java 	modified:   src/main/java/com/test/first_maven/project.java 	modified:   "\346\263\250\351\207\212.docx"
</commit_message>
<xml_diff>
--- a/注释.docx
+++ b/注释.docx
@@ -4895,21 +4895,7 @@
         <w:rPr>
           <w:rFonts w:hint="eastAsia"/>
         </w:rPr>
-        <w:t>的方式，争取之后使用公</w:t>
-      </w:r>
-      <w:proofErr w:type="gramStart"/>
-      <w:r>
-        <w:rPr>
-          <w:rFonts w:hint="eastAsia"/>
-        </w:rPr>
-        <w:t>钥</w:t>
-      </w:r>
-      <w:proofErr w:type="gramEnd"/>
-      <w:r>
-        <w:rPr>
-          <w:rFonts w:hint="eastAsia"/>
-        </w:rPr>
-        <w:t>的方式。</w:t>
+        <w:t>的方式，争取之后使用公钥的方式。</w:t>
       </w:r>
     </w:p>
     <w:p>
@@ -7390,142 +7376,114 @@
         <w:rPr>
           <w:rFonts w:hint="eastAsia"/>
         </w:rPr>
-        <w:t>再在服务器端口上传，使得</w:t>
+        <w:t>再在服务器端口上传，使得裸仓库具有m</w:t>
+      </w:r>
+      <w:r>
+        <w:t>aster</w:t>
+      </w:r>
+      <w:r>
+        <w:rPr>
+          <w:rFonts w:hint="eastAsia"/>
+        </w:rPr>
+        <w:t>分支，因为裸仓库默认是不允许有分支的。如果</w:t>
       </w:r>
       <w:proofErr w:type="gramStart"/>
       <w:r>
         <w:rPr>
           <w:rFonts w:hint="eastAsia"/>
         </w:rPr>
-        <w:t>裸</w:t>
+        <w:t>不</w:t>
       </w:r>
       <w:proofErr w:type="gramEnd"/>
       <w:r>
         <w:rPr>
           <w:rFonts w:hint="eastAsia"/>
         </w:rPr>
-        <w:t>仓库具有m</w:t>
-      </w:r>
-      <w:r>
-        <w:t>aster</w:t>
-      </w:r>
-      <w:r>
-        <w:rPr>
-          <w:rFonts w:hint="eastAsia"/>
-        </w:rPr>
-        <w:t>分支，因为</w:t>
+        <w:t>创建R</w:t>
+      </w:r>
+      <w:r>
+        <w:t>EADME</w:t>
+      </w:r>
+      <w:r>
+        <w:rPr>
+          <w:rFonts w:hint="eastAsia"/>
+        </w:rPr>
+        <w:t>，就必须将项目上传。</w:t>
+      </w:r>
+      <w:r>
+        <w:rPr>
+          <w:rFonts w:hint="eastAsia"/>
+        </w:rPr>
+        <w:t>所以创建了一个.</w:t>
+      </w:r>
+      <w:proofErr w:type="spellStart"/>
+      <w:r>
+        <w:t>init</w:t>
+      </w:r>
+      <w:proofErr w:type="spellEnd"/>
+      <w:r>
+        <w:rPr>
+          <w:rFonts w:hint="eastAsia"/>
+        </w:rPr>
+        <w:t>，用于c</w:t>
+      </w:r>
+      <w:r>
+        <w:t>lone</w:t>
+      </w:r>
+      <w:r>
+        <w:rPr>
+          <w:rFonts w:hint="eastAsia"/>
+        </w:rPr>
+        <w:t>并且上传内容到服务器端口。</w:t>
+      </w:r>
+    </w:p>
+    <w:p>
+      <w:pPr>
+        <w:ind w:firstLineChars="200" w:firstLine="420"/>
+      </w:pPr>
+    </w:p>
+    <w:p>
+      <w:r>
+        <w:rPr>
+          <w:rFonts w:hint="eastAsia"/>
+        </w:rPr>
+        <w:t>保存进度：</w:t>
       </w:r>
       <w:proofErr w:type="gramStart"/>
       <w:r>
         <w:rPr>
           <w:rFonts w:hint="eastAsia"/>
         </w:rPr>
-        <w:t>裸</w:t>
+        <w:t>暂时写</w:t>
       </w:r>
       <w:proofErr w:type="gramEnd"/>
       <w:r>
         <w:rPr>
           <w:rFonts w:hint="eastAsia"/>
         </w:rPr>
-        <w:t>仓库默认是不允许有分支的。如果</w:t>
-      </w:r>
-      <w:proofErr w:type="gramStart"/>
-      <w:r>
-        <w:rPr>
-          <w:rFonts w:hint="eastAsia"/>
-        </w:rPr>
-        <w:t>不</w:t>
-      </w:r>
-      <w:proofErr w:type="gramEnd"/>
-      <w:r>
-        <w:rPr>
-          <w:rFonts w:hint="eastAsia"/>
-        </w:rPr>
-        <w:t>创建R</w:t>
-      </w:r>
-      <w:r>
-        <w:t>EADME</w:t>
-      </w:r>
-      <w:r>
-        <w:rPr>
-          <w:rFonts w:hint="eastAsia"/>
-        </w:rPr>
-        <w:t>，就必须将项目上传。</w:t>
-      </w:r>
-      <w:r>
-        <w:rPr>
-          <w:rFonts w:hint="eastAsia"/>
-        </w:rPr>
-        <w:t>所以创建了一个.</w:t>
+        <w:t>了</w:t>
+      </w:r>
+      <w:r>
+        <w:rPr>
+          <w:rFonts w:hint="eastAsia"/>
+        </w:rPr>
+        <w:t>一半</w:t>
       </w:r>
       <w:proofErr w:type="spellStart"/>
       <w:r>
-        <w:t>init</w:t>
+        <w:rPr>
+          <w:rFonts w:hint="eastAsia"/>
+        </w:rPr>
+        <w:t>C</w:t>
+      </w:r>
+      <w:r>
+        <w:t>reate_PR</w:t>
       </w:r>
       <w:proofErr w:type="spellEnd"/>
       <w:r>
         <w:rPr>
           <w:rFonts w:hint="eastAsia"/>
         </w:rPr>
-        <w:t>，用于c</w:t>
-      </w:r>
-      <w:r>
-        <w:t>lone</w:t>
-      </w:r>
-      <w:r>
-        <w:rPr>
-          <w:rFonts w:hint="eastAsia"/>
-        </w:rPr>
-        <w:t>并且上传内容到服务器端口。</w:t>
-      </w:r>
-    </w:p>
-    <w:p>
-      <w:pPr>
-        <w:ind w:firstLineChars="200" w:firstLine="420"/>
-      </w:pPr>
-    </w:p>
-    <w:p>
-      <w:r>
-        <w:rPr>
-          <w:rFonts w:hint="eastAsia"/>
-        </w:rPr>
-        <w:t>保存进度：</w:t>
-      </w:r>
-      <w:proofErr w:type="gramStart"/>
-      <w:r>
-        <w:rPr>
-          <w:rFonts w:hint="eastAsia"/>
-        </w:rPr>
-        <w:t>暂时写</w:t>
-      </w:r>
-      <w:proofErr w:type="gramEnd"/>
-      <w:r>
-        <w:rPr>
-          <w:rFonts w:hint="eastAsia"/>
-        </w:rPr>
-        <w:t>了</w:t>
-      </w:r>
-      <w:r>
-        <w:rPr>
-          <w:rFonts w:hint="eastAsia"/>
-        </w:rPr>
-        <w:t>一半</w:t>
-      </w:r>
-      <w:proofErr w:type="spellStart"/>
-      <w:r>
-        <w:rPr>
-          <w:rFonts w:hint="eastAsia"/>
-        </w:rPr>
-        <w:t>C</w:t>
-      </w:r>
-      <w:r>
-        <w:t>reate_PR</w:t>
-      </w:r>
-      <w:proofErr w:type="spellEnd"/>
-      <w:r>
-        <w:rPr>
-          <w:rFonts w:hint="eastAsia"/>
-        </w:rPr>
         <w:t>项目，但是有b</w:t>
       </w:r>
       <w:r>
@@ -7546,19 +7504,11 @@
         </w:rPr>
         <w:t>发现</w:t>
       </w:r>
-      <w:proofErr w:type="gramStart"/>
-      <w:r>
-        <w:rPr>
-          <w:rFonts w:hint="eastAsia"/>
-        </w:rPr>
-        <w:t>裸</w:t>
-      </w:r>
-      <w:proofErr w:type="gramEnd"/>
-      <w:r>
-        <w:rPr>
-          <w:rFonts w:hint="eastAsia"/>
-        </w:rPr>
-        <w:t>仓库没有分支，所以查询分支没有。后续需要完成</w:t>
+      <w:r>
+        <w:rPr>
+          <w:rFonts w:hint="eastAsia"/>
+        </w:rPr>
+        <w:t>裸仓库没有分支，所以查询分支没有。后续需要完成</w:t>
       </w:r>
       <w:proofErr w:type="spellStart"/>
       <w:r>
@@ -9087,7 +9037,6 @@
     <w:p>
       <w:pPr>
         <w:rPr>
-          <w:rFonts w:hint="eastAsia"/>
           <w:lang w:val="en-GB"/>
         </w:rPr>
       </w:pPr>
@@ -9111,6 +9060,156 @@
           <w:lang w:val="en-GB"/>
         </w:rPr>
         <w:t>。</w:t>
+      </w:r>
+    </w:p>
+    <w:p>
+      <w:pPr>
+        <w:rPr>
+          <w:lang w:val="en-GB"/>
+        </w:rPr>
+      </w:pPr>
+    </w:p>
+    <w:p>
+      <w:pPr>
+        <w:rPr>
+          <w:lang w:val="en-GB"/>
+        </w:rPr>
+      </w:pPr>
+      <w:r>
+        <w:rPr>
+          <w:rFonts w:hint="eastAsia"/>
+          <w:lang w:val="en-GB"/>
+        </w:rPr>
+        <w:t>4．12</w:t>
+      </w:r>
+    </w:p>
+    <w:p>
+      <w:pPr>
+        <w:rPr>
+          <w:lang w:val="en-GB"/>
+        </w:rPr>
+      </w:pPr>
+      <w:r>
+        <w:rPr>
+          <w:rFonts w:hint="eastAsia"/>
+          <w:lang w:val="en-GB"/>
+        </w:rPr>
+        <w:t>功能基本完成，今天测试有没有什么问题，另外想一想历史项目学习可不可以直接展示出来，直接在界面展示出来有些什么文件之类的。</w:t>
+      </w:r>
+    </w:p>
+    <w:p>
+      <w:pPr>
+        <w:rPr>
+          <w:lang w:val="en-GB"/>
+        </w:rPr>
+      </w:pPr>
+      <w:r>
+        <w:rPr>
+          <w:rFonts w:hint="eastAsia"/>
+          <w:lang w:val="en-GB"/>
+        </w:rPr>
+        <w:t>并且</w:t>
+      </w:r>
+      <w:r>
+        <w:rPr>
+          <w:rFonts w:hint="eastAsia"/>
+          <w:lang w:val="en-GB"/>
+        </w:rPr>
+        <w:t>看怎么实现用</w:t>
+      </w:r>
+      <w:proofErr w:type="spellStart"/>
+      <w:r>
+        <w:rPr>
+          <w:lang w:val="en-GB"/>
+        </w:rPr>
+        <w:t>ssh</w:t>
+      </w:r>
+      <w:proofErr w:type="spellEnd"/>
+      <w:r>
+        <w:rPr>
+          <w:rFonts w:hint="eastAsia"/>
+          <w:lang w:val="en-GB"/>
+        </w:rPr>
+        <w:t>的</w:t>
+      </w:r>
+      <w:proofErr w:type="gramStart"/>
+      <w:r>
+        <w:rPr>
+          <w:rFonts w:hint="eastAsia"/>
+          <w:lang w:val="en-GB"/>
+        </w:rPr>
+        <w:t>密匙进行</w:t>
+      </w:r>
+      <w:proofErr w:type="gramEnd"/>
+      <w:r>
+        <w:rPr>
+          <w:rFonts w:hint="eastAsia"/>
+          <w:lang w:val="en-GB"/>
+        </w:rPr>
+        <w:t>传输。</w:t>
+      </w:r>
+    </w:p>
+    <w:p>
+      <w:pPr>
+        <w:rPr>
+          <w:lang w:val="en-GB"/>
+        </w:rPr>
+      </w:pPr>
+      <w:r>
+        <w:rPr>
+          <w:rFonts w:hint="eastAsia"/>
+          <w:lang w:val="en-GB"/>
+        </w:rPr>
+        <w:t>看看m</w:t>
+      </w:r>
+      <w:r>
+        <w:rPr>
+          <w:lang w:val="en-GB"/>
+        </w:rPr>
+        <w:t>aven</w:t>
+      </w:r>
+      <w:r>
+        <w:rPr>
+          <w:rFonts w:hint="eastAsia"/>
+          <w:lang w:val="en-GB"/>
+        </w:rPr>
+        <w:t>打包之后是否可以运行。</w:t>
+      </w:r>
+    </w:p>
+    <w:p>
+      <w:pPr>
+        <w:rPr>
+          <w:rFonts w:hint="eastAsia"/>
+          <w:lang w:val="en-GB"/>
+        </w:rPr>
+      </w:pPr>
+      <w:proofErr w:type="spellStart"/>
+      <w:r>
+        <w:rPr>
+          <w:lang w:val="en-GB"/>
+        </w:rPr>
+        <w:t>Pull_request</w:t>
+      </w:r>
+      <w:proofErr w:type="spellEnd"/>
+      <w:r>
+        <w:rPr>
+          <w:rFonts w:hint="eastAsia"/>
+          <w:lang w:val="en-GB"/>
+        </w:rPr>
+        <w:t>功能基本已经测试完毕，明天准备测试分支b</w:t>
+      </w:r>
+      <w:r>
+        <w:rPr>
+          <w:lang w:val="en-GB"/>
+        </w:rPr>
+        <w:t>ranch</w:t>
+      </w:r>
+      <w:r>
+        <w:rPr>
+          <w:rFonts w:hint="eastAsia"/>
+          <w:lang w:val="en-GB"/>
+        </w:rPr>
+        <w:t>功能。</w:t>
       </w:r>
       <w:bookmarkStart w:id="0" w:name="_GoBack"/>
       <w:bookmarkEnd w:id="0"/>

</xml_diff>

<commit_message>
modified:   src/main/java/Demo/demo4.java 	modified:   src/main/java/com/test/first_maven/Branch_CheckOut.java 	modified:   src/main/java/com/test/first_maven/Branch_Delete.java 	modified:   src/main/java/com/test/first_maven/Log.java 	modified:   src/main/java/com/test/first_maven/Merge.java 	modified:   src/main/java/com/test/first_maven/Push.java 	modified:   src/main/java/com/test/first_maven/Repo_manager.java 	modified:   "\346\263\250\351\207\212.docx"
</commit_message>
<xml_diff>
--- a/注释.docx
+++ b/注释.docx
@@ -4895,7 +4895,21 @@
         <w:rPr>
           <w:rFonts w:hint="eastAsia"/>
         </w:rPr>
-        <w:t>的方式，争取之后使用公钥的方式。</w:t>
+        <w:t>的方式，争取之后使用公</w:t>
+      </w:r>
+      <w:proofErr w:type="gramStart"/>
+      <w:r>
+        <w:rPr>
+          <w:rFonts w:hint="eastAsia"/>
+        </w:rPr>
+        <w:t>钥</w:t>
+      </w:r>
+      <w:proofErr w:type="gramEnd"/>
+      <w:r>
+        <w:rPr>
+          <w:rFonts w:hint="eastAsia"/>
+        </w:rPr>
+        <w:t>的方式。</w:t>
       </w:r>
     </w:p>
     <w:p>
@@ -5193,7 +5207,6 @@
         </w:rPr>
       </w:pPr>
       <w:proofErr w:type="spellStart"/>
-      <w:proofErr w:type="gramStart"/>
       <w:r>
         <w:rPr>
           <w:rFonts w:ascii="Helvetica" w:hAnsi="Helvetica" w:cs="Helvetica"/>
@@ -5205,7 +5218,6 @@
         <w:t>git.rm.filepattern</w:t>
       </w:r>
       <w:proofErr w:type="spellEnd"/>
-      <w:proofErr w:type="gramEnd"/>
       <w:r>
         <w:rPr>
           <w:rFonts w:ascii="Helvetica" w:hAnsi="Helvetica" w:cs="Helvetica"/>
@@ -7376,7 +7388,21 @@
         <w:rPr>
           <w:rFonts w:hint="eastAsia"/>
         </w:rPr>
-        <w:t>再在服务器端口上传，使得裸仓库具有m</w:t>
+        <w:t>再在服务器端口上传，使得</w:t>
+      </w:r>
+      <w:proofErr w:type="gramStart"/>
+      <w:r>
+        <w:rPr>
+          <w:rFonts w:hint="eastAsia"/>
+        </w:rPr>
+        <w:t>裸</w:t>
+      </w:r>
+      <w:proofErr w:type="gramEnd"/>
+      <w:r>
+        <w:rPr>
+          <w:rFonts w:hint="eastAsia"/>
+        </w:rPr>
+        <w:t>仓库具有m</w:t>
       </w:r>
       <w:r>
         <w:t>aster</w:t>
@@ -7385,13 +7411,27 @@
         <w:rPr>
           <w:rFonts w:hint="eastAsia"/>
         </w:rPr>
-        <w:t>分支，因为裸仓库默认是不允许有分支的。如果</w:t>
+        <w:t>分支，因为</w:t>
       </w:r>
       <w:proofErr w:type="gramStart"/>
       <w:r>
         <w:rPr>
           <w:rFonts w:hint="eastAsia"/>
         </w:rPr>
+        <w:t>裸</w:t>
+      </w:r>
+      <w:proofErr w:type="gramEnd"/>
+      <w:r>
+        <w:rPr>
+          <w:rFonts w:hint="eastAsia"/>
+        </w:rPr>
+        <w:t>仓库默认是不允许有分支的。如果</w:t>
+      </w:r>
+      <w:proofErr w:type="gramStart"/>
+      <w:r>
+        <w:rPr>
+          <w:rFonts w:hint="eastAsia"/>
+        </w:rPr>
         <w:t>不</w:t>
       </w:r>
       <w:proofErr w:type="gramEnd"/>
@@ -7504,11 +7544,19 @@
         </w:rPr>
         <w:t>发现</w:t>
       </w:r>
-      <w:r>
-        <w:rPr>
-          <w:rFonts w:hint="eastAsia"/>
-        </w:rPr>
-        <w:t>裸仓库没有分支，所以查询分支没有。后续需要完成</w:t>
+      <w:proofErr w:type="gramStart"/>
+      <w:r>
+        <w:rPr>
+          <w:rFonts w:hint="eastAsia"/>
+        </w:rPr>
+        <w:t>裸</w:t>
+      </w:r>
+      <w:proofErr w:type="gramEnd"/>
+      <w:r>
+        <w:rPr>
+          <w:rFonts w:hint="eastAsia"/>
+        </w:rPr>
+        <w:t>仓库没有分支，所以查询分支没有。后续需要完成</w:t>
       </w:r>
       <w:proofErr w:type="spellStart"/>
       <w:r>
@@ -7837,15 +7885,7 @@
         <w:t>到和本地同名的分支，比如m</w:t>
       </w:r>
       <w:r>
-        <w:t>aster-&gt;</w:t>
-      </w:r>
-      <w:proofErr w:type="gramStart"/>
-      <w:r>
-        <w:t>master ,</w:t>
-      </w:r>
-      <w:proofErr w:type="gramEnd"/>
-      <w:r>
-        <w:t xml:space="preserve"> dev-&gt;dev</w:t>
+        <w:t>aster-&gt;master , dev-&gt;dev</w:t>
       </w:r>
     </w:p>
     <w:p>
@@ -9179,7 +9219,6 @@
     <w:p>
       <w:pPr>
         <w:rPr>
-          <w:rFonts w:hint="eastAsia"/>
           <w:lang w:val="en-GB"/>
         </w:rPr>
       </w:pPr>
@@ -9210,6 +9249,70 @@
           <w:lang w:val="en-GB"/>
         </w:rPr>
         <w:t>功能。</w:t>
+      </w:r>
+    </w:p>
+    <w:p>
+      <w:pPr>
+        <w:rPr>
+          <w:lang w:val="en-GB"/>
+        </w:rPr>
+      </w:pPr>
+    </w:p>
+    <w:p>
+      <w:pPr>
+        <w:rPr>
+          <w:lang w:val="en-GB"/>
+        </w:rPr>
+      </w:pPr>
+      <w:r>
+        <w:rPr>
+          <w:rFonts w:hint="eastAsia"/>
+          <w:lang w:val="en-GB"/>
+        </w:rPr>
+        <w:t>4.13</w:t>
+      </w:r>
+    </w:p>
+    <w:p>
+      <w:pPr>
+        <w:rPr>
+          <w:lang w:val="en-GB"/>
+        </w:rPr>
+      </w:pPr>
+      <w:r>
+        <w:rPr>
+          <w:rFonts w:hint="eastAsia"/>
+          <w:lang w:val="en-GB"/>
+        </w:rPr>
+        <w:t>准备测试分支功能。</w:t>
+      </w:r>
+    </w:p>
+    <w:p>
+      <w:pPr>
+        <w:rPr>
+          <w:rFonts w:hint="eastAsia"/>
+          <w:lang w:val="en-GB"/>
+        </w:rPr>
+      </w:pPr>
+      <w:r>
+        <w:rPr>
+          <w:rFonts w:hint="eastAsia"/>
+          <w:lang w:val="en-GB"/>
+        </w:rPr>
+        <w:t>分支和版本管理</w:t>
+      </w:r>
+      <w:r>
+        <w:rPr>
+          <w:rFonts w:hint="eastAsia"/>
+          <w:lang w:val="en-GB"/>
+        </w:rPr>
+        <w:t>测试修改完毕</w:t>
+      </w:r>
+      <w:r>
+        <w:rPr>
+          <w:rFonts w:hint="eastAsia"/>
+          <w:lang w:val="en-GB"/>
+        </w:rPr>
+        <w:t>。</w:t>
       </w:r>
       <w:bookmarkStart w:id="0" w:name="_GoBack"/>
       <w:bookmarkEnd w:id="0"/>

</xml_diff>

<commit_message>
modified:   src/main/java/Demo/demo3.java 	modified:   src/main/java/Demo/demo4.java 	modified:   src/main/java/com/test/first_maven/Repo_manager.java 	new file:   "~$\346\263\250\351\207\212.docx" 	modified:   "\346\263\250\351\207\212.docx"
</commit_message>
<xml_diff>
--- a/注释.docx
+++ b/注释.docx
@@ -9289,7 +9289,6 @@
     <w:p>
       <w:pPr>
         <w:rPr>
-          <w:rFonts w:hint="eastAsia"/>
           <w:lang w:val="en-GB"/>
         </w:rPr>
       </w:pPr>
@@ -9313,6 +9312,81 @@
           <w:lang w:val="en-GB"/>
         </w:rPr>
         <w:t>。</w:t>
+      </w:r>
+    </w:p>
+    <w:p>
+      <w:pPr>
+        <w:rPr>
+          <w:lang w:val="en-GB"/>
+        </w:rPr>
+      </w:pPr>
+    </w:p>
+    <w:p>
+      <w:pPr>
+        <w:rPr>
+          <w:lang w:val="en-GB"/>
+        </w:rPr>
+      </w:pPr>
+      <w:r>
+        <w:rPr>
+          <w:rFonts w:hint="eastAsia"/>
+          <w:lang w:val="en-GB"/>
+        </w:rPr>
+        <w:t>4.15</w:t>
+      </w:r>
+    </w:p>
+    <w:p>
+      <w:pPr>
+        <w:rPr>
+          <w:rFonts w:ascii="微软雅黑" w:eastAsia="微软雅黑" w:hAnsi="微软雅黑"/>
+          <w:color w:val="4D4D4D"/>
+          <w:shd w:val="clear" w:color="auto" w:fill="FFFFFF"/>
+        </w:rPr>
+      </w:pPr>
+      <w:r>
+        <w:rPr>
+          <w:rFonts w:ascii="微软雅黑" w:eastAsia="微软雅黑" w:hAnsi="微软雅黑" w:hint="eastAsia"/>
+          <w:color w:val="4D4D4D"/>
+          <w:shd w:val="clear" w:color="auto" w:fill="FFFFFF"/>
+        </w:rPr>
+        <w:t>git diff跟文件是否被git add有关，跟文件是否被git commit没有关系。</w:t>
+      </w:r>
+    </w:p>
+    <w:p>
+      <w:pPr>
+        <w:rPr>
+          <w:rFonts w:hint="eastAsia"/>
+          <w:lang w:val="en-GB"/>
+        </w:rPr>
+      </w:pPr>
+      <w:r>
+        <w:rPr>
+          <w:rFonts w:hint="eastAsia"/>
+          <w:lang w:val="en-GB"/>
+        </w:rPr>
+        <w:t>添加密匙和修改</w:t>
+      </w:r>
+      <w:proofErr w:type="spellStart"/>
+      <w:r>
+        <w:rPr>
+          <w:rFonts w:hint="eastAsia"/>
+          <w:lang w:val="en-GB"/>
+        </w:rPr>
+        <w:t>m</w:t>
+      </w:r>
+      <w:r>
+        <w:rPr>
+          <w:lang w:val="en-GB"/>
+        </w:rPr>
+        <w:t>anage_repo</w:t>
+      </w:r>
+      <w:proofErr w:type="spellEnd"/>
+      <w:r>
+        <w:rPr>
+          <w:rFonts w:hint="eastAsia"/>
+          <w:lang w:val="en-GB"/>
+        </w:rPr>
+        <w:t>界面。</w:t>
       </w:r>
       <w:bookmarkStart w:id="0" w:name="_GoBack"/>
       <w:bookmarkEnd w:id="0"/>

</xml_diff>

<commit_message>
modified:   pom.xml 	new file:   src/main/java/Demo/demo5.java 	modified:   src/main/java/com/test/first_maven/Search.java 	modified:   src/main/java/com/test/first_maven/after_login.java 	modified:   src/main/java/com/test/first_maven/login.java 	modified:   src/main/java/com/test/first_maven/project.java 	deleted:    "~$\346\263\250\351\207\212.docx" 	modified:   "\346\263\250\351\207\212.docx"
</commit_message>
<xml_diff>
--- a/注释.docx
+++ b/注释.docx
@@ -4895,21 +4895,7 @@
         <w:rPr>
           <w:rFonts w:hint="eastAsia"/>
         </w:rPr>
-        <w:t>的方式，争取之后使用公</w:t>
-      </w:r>
-      <w:proofErr w:type="gramStart"/>
-      <w:r>
-        <w:rPr>
-          <w:rFonts w:hint="eastAsia"/>
-        </w:rPr>
-        <w:t>钥</w:t>
-      </w:r>
-      <w:proofErr w:type="gramEnd"/>
-      <w:r>
-        <w:rPr>
-          <w:rFonts w:hint="eastAsia"/>
-        </w:rPr>
-        <w:t>的方式。</w:t>
+        <w:t>的方式，争取之后使用公钥的方式。</w:t>
       </w:r>
     </w:p>
     <w:p>
@@ -7388,142 +7374,114 @@
         <w:rPr>
           <w:rFonts w:hint="eastAsia"/>
         </w:rPr>
-        <w:t>再在服务器端口上传，使得</w:t>
+        <w:t>再在服务器端口上传，使得裸仓库具有m</w:t>
+      </w:r>
+      <w:r>
+        <w:t>aster</w:t>
+      </w:r>
+      <w:r>
+        <w:rPr>
+          <w:rFonts w:hint="eastAsia"/>
+        </w:rPr>
+        <w:t>分支，因为裸仓库默认是不允许有分支的。如果</w:t>
       </w:r>
       <w:proofErr w:type="gramStart"/>
       <w:r>
         <w:rPr>
           <w:rFonts w:hint="eastAsia"/>
         </w:rPr>
-        <w:t>裸</w:t>
+        <w:t>不</w:t>
       </w:r>
       <w:proofErr w:type="gramEnd"/>
       <w:r>
         <w:rPr>
           <w:rFonts w:hint="eastAsia"/>
         </w:rPr>
-        <w:t>仓库具有m</w:t>
-      </w:r>
-      <w:r>
-        <w:t>aster</w:t>
-      </w:r>
-      <w:r>
-        <w:rPr>
-          <w:rFonts w:hint="eastAsia"/>
-        </w:rPr>
-        <w:t>分支，因为</w:t>
+        <w:t>创建R</w:t>
+      </w:r>
+      <w:r>
+        <w:t>EADME</w:t>
+      </w:r>
+      <w:r>
+        <w:rPr>
+          <w:rFonts w:hint="eastAsia"/>
+        </w:rPr>
+        <w:t>，就必须将项目上传。</w:t>
+      </w:r>
+      <w:r>
+        <w:rPr>
+          <w:rFonts w:hint="eastAsia"/>
+        </w:rPr>
+        <w:t>所以创建了一个.</w:t>
+      </w:r>
+      <w:proofErr w:type="spellStart"/>
+      <w:r>
+        <w:t>init</w:t>
+      </w:r>
+      <w:proofErr w:type="spellEnd"/>
+      <w:r>
+        <w:rPr>
+          <w:rFonts w:hint="eastAsia"/>
+        </w:rPr>
+        <w:t>，用于c</w:t>
+      </w:r>
+      <w:r>
+        <w:t>lone</w:t>
+      </w:r>
+      <w:r>
+        <w:rPr>
+          <w:rFonts w:hint="eastAsia"/>
+        </w:rPr>
+        <w:t>并且上传内容到服务器端口。</w:t>
+      </w:r>
+    </w:p>
+    <w:p>
+      <w:pPr>
+        <w:ind w:firstLineChars="200" w:firstLine="420"/>
+      </w:pPr>
+    </w:p>
+    <w:p>
+      <w:r>
+        <w:rPr>
+          <w:rFonts w:hint="eastAsia"/>
+        </w:rPr>
+        <w:t>保存进度：</w:t>
       </w:r>
       <w:proofErr w:type="gramStart"/>
       <w:r>
         <w:rPr>
           <w:rFonts w:hint="eastAsia"/>
         </w:rPr>
-        <w:t>裸</w:t>
+        <w:t>暂时写</w:t>
       </w:r>
       <w:proofErr w:type="gramEnd"/>
       <w:r>
         <w:rPr>
           <w:rFonts w:hint="eastAsia"/>
         </w:rPr>
-        <w:t>仓库默认是不允许有分支的。如果</w:t>
-      </w:r>
-      <w:proofErr w:type="gramStart"/>
-      <w:r>
-        <w:rPr>
-          <w:rFonts w:hint="eastAsia"/>
-        </w:rPr>
-        <w:t>不</w:t>
-      </w:r>
-      <w:proofErr w:type="gramEnd"/>
-      <w:r>
-        <w:rPr>
-          <w:rFonts w:hint="eastAsia"/>
-        </w:rPr>
-        <w:t>创建R</w:t>
-      </w:r>
-      <w:r>
-        <w:t>EADME</w:t>
-      </w:r>
-      <w:r>
-        <w:rPr>
-          <w:rFonts w:hint="eastAsia"/>
-        </w:rPr>
-        <w:t>，就必须将项目上传。</w:t>
-      </w:r>
-      <w:r>
-        <w:rPr>
-          <w:rFonts w:hint="eastAsia"/>
-        </w:rPr>
-        <w:t>所以创建了一个.</w:t>
+        <w:t>了</w:t>
+      </w:r>
+      <w:r>
+        <w:rPr>
+          <w:rFonts w:hint="eastAsia"/>
+        </w:rPr>
+        <w:t>一半</w:t>
       </w:r>
       <w:proofErr w:type="spellStart"/>
       <w:r>
-        <w:t>init</w:t>
+        <w:rPr>
+          <w:rFonts w:hint="eastAsia"/>
+        </w:rPr>
+        <w:t>C</w:t>
+      </w:r>
+      <w:r>
+        <w:t>reate_PR</w:t>
       </w:r>
       <w:proofErr w:type="spellEnd"/>
       <w:r>
         <w:rPr>
           <w:rFonts w:hint="eastAsia"/>
         </w:rPr>
-        <w:t>，用于c</w:t>
-      </w:r>
-      <w:r>
-        <w:t>lone</w:t>
-      </w:r>
-      <w:r>
-        <w:rPr>
-          <w:rFonts w:hint="eastAsia"/>
-        </w:rPr>
-        <w:t>并且上传内容到服务器端口。</w:t>
-      </w:r>
-    </w:p>
-    <w:p>
-      <w:pPr>
-        <w:ind w:firstLineChars="200" w:firstLine="420"/>
-      </w:pPr>
-    </w:p>
-    <w:p>
-      <w:r>
-        <w:rPr>
-          <w:rFonts w:hint="eastAsia"/>
-        </w:rPr>
-        <w:t>保存进度：</w:t>
-      </w:r>
-      <w:proofErr w:type="gramStart"/>
-      <w:r>
-        <w:rPr>
-          <w:rFonts w:hint="eastAsia"/>
-        </w:rPr>
-        <w:t>暂时写</w:t>
-      </w:r>
-      <w:proofErr w:type="gramEnd"/>
-      <w:r>
-        <w:rPr>
-          <w:rFonts w:hint="eastAsia"/>
-        </w:rPr>
-        <w:t>了</w:t>
-      </w:r>
-      <w:r>
-        <w:rPr>
-          <w:rFonts w:hint="eastAsia"/>
-        </w:rPr>
-        <w:t>一半</w:t>
-      </w:r>
-      <w:proofErr w:type="spellStart"/>
-      <w:r>
-        <w:rPr>
-          <w:rFonts w:hint="eastAsia"/>
-        </w:rPr>
-        <w:t>C</w:t>
-      </w:r>
-      <w:r>
-        <w:t>reate_PR</w:t>
-      </w:r>
-      <w:proofErr w:type="spellEnd"/>
-      <w:r>
-        <w:rPr>
-          <w:rFonts w:hint="eastAsia"/>
-        </w:rPr>
         <w:t>项目，但是有b</w:t>
       </w:r>
       <w:r>
@@ -7544,19 +7502,11 @@
         </w:rPr>
         <w:t>发现</w:t>
       </w:r>
-      <w:proofErr w:type="gramStart"/>
-      <w:r>
-        <w:rPr>
-          <w:rFonts w:hint="eastAsia"/>
-        </w:rPr>
-        <w:t>裸</w:t>
-      </w:r>
-      <w:proofErr w:type="gramEnd"/>
-      <w:r>
-        <w:rPr>
-          <w:rFonts w:hint="eastAsia"/>
-        </w:rPr>
-        <w:t>仓库没有分支，所以查询分支没有。后续需要完成</w:t>
+      <w:r>
+        <w:rPr>
+          <w:rFonts w:hint="eastAsia"/>
+        </w:rPr>
+        <w:t>裸仓库没有分支，所以查询分支没有。后续需要完成</w:t>
       </w:r>
       <w:proofErr w:type="spellStart"/>
       <w:r>
@@ -9355,16 +9305,24 @@
     <w:p>
       <w:pPr>
         <w:rPr>
-          <w:rFonts w:hint="eastAsia"/>
           <w:lang w:val="en-GB"/>
         </w:rPr>
       </w:pPr>
+      <w:proofErr w:type="gramStart"/>
       <w:r>
         <w:rPr>
           <w:rFonts w:hint="eastAsia"/>
           <w:lang w:val="en-GB"/>
         </w:rPr>
-        <w:t>添加密匙和修改</w:t>
+        <w:t>添加密匙和</w:t>
+      </w:r>
+      <w:proofErr w:type="gramEnd"/>
+      <w:r>
+        <w:rPr>
+          <w:rFonts w:hint="eastAsia"/>
+          <w:lang w:val="en-GB"/>
+        </w:rPr>
+        <w:t>修改</w:t>
       </w:r>
       <w:proofErr w:type="spellStart"/>
       <w:r>
@@ -9388,6 +9346,240 @@
         </w:rPr>
         <w:t>界面。</w:t>
       </w:r>
+    </w:p>
+    <w:p>
+      <w:pPr>
+        <w:rPr>
+          <w:lang w:val="en-GB"/>
+        </w:rPr>
+      </w:pPr>
+    </w:p>
+    <w:p>
+      <w:pPr>
+        <w:rPr>
+          <w:lang w:val="en-GB"/>
+        </w:rPr>
+      </w:pPr>
+      <w:r>
+        <w:rPr>
+          <w:rFonts w:hint="eastAsia"/>
+          <w:lang w:val="en-GB"/>
+        </w:rPr>
+        <w:t>4.16</w:t>
+      </w:r>
+    </w:p>
+    <w:p>
+      <w:pPr>
+        <w:rPr>
+          <w:lang w:val="en-GB"/>
+        </w:rPr>
+      </w:pPr>
+      <w:r>
+        <w:rPr>
+          <w:rFonts w:hint="eastAsia"/>
+          <w:lang w:val="en-GB"/>
+        </w:rPr>
+        <w:t>之前本来打算搜索功能使用</w:t>
+      </w:r>
+      <w:proofErr w:type="spellStart"/>
+      <w:r>
+        <w:rPr>
+          <w:rFonts w:hint="eastAsia"/>
+          <w:lang w:val="en-GB"/>
+        </w:rPr>
+        <w:t>k</w:t>
+      </w:r>
+      <w:r>
+        <w:rPr>
+          <w:lang w:val="en-GB"/>
+        </w:rPr>
+        <w:t>mp</w:t>
+      </w:r>
+      <w:proofErr w:type="spellEnd"/>
+      <w:r>
+        <w:rPr>
+          <w:rFonts w:hint="eastAsia"/>
+          <w:lang w:val="en-GB"/>
+        </w:rPr>
+        <w:t>或者</w:t>
+      </w:r>
+      <w:proofErr w:type="spellStart"/>
+      <w:r>
+        <w:rPr>
+          <w:rFonts w:hint="eastAsia"/>
+          <w:lang w:val="en-GB"/>
+        </w:rPr>
+        <w:t>b</w:t>
+      </w:r>
+      <w:r>
+        <w:rPr>
+          <w:lang w:val="en-GB"/>
+        </w:rPr>
+        <w:t>m</w:t>
+      </w:r>
+      <w:proofErr w:type="spellEnd"/>
+      <w:r>
+        <w:rPr>
+          <w:rFonts w:hint="eastAsia"/>
+          <w:lang w:val="en-GB"/>
+        </w:rPr>
+        <w:t>算法，但是后来发现搜索需要用到数据库，是在数据库中进行搜索，所以就没有办法应用这种算法，最后采用数据库的</w:t>
+      </w:r>
+      <w:r>
+        <w:rPr>
+          <w:lang w:val="en-GB"/>
+        </w:rPr>
+        <w:t>like</w:t>
+      </w:r>
+      <w:r>
+        <w:rPr>
+          <w:rFonts w:hint="eastAsia"/>
+          <w:lang w:val="en-GB"/>
+        </w:rPr>
+        <w:t>的模糊匹配，搜索项目对项目名称进行搜索。</w:t>
+      </w:r>
+    </w:p>
+    <w:p>
+      <w:pPr>
+        <w:rPr>
+          <w:lang w:val="en-GB"/>
+        </w:rPr>
+      </w:pPr>
+      <w:r>
+        <w:rPr>
+          <w:rFonts w:hint="eastAsia"/>
+          <w:lang w:val="en-GB"/>
+        </w:rPr>
+        <w:t>先把剩下的一些没有完全做完的小细节补全一下，比如:</w:t>
+      </w:r>
+    </w:p>
+    <w:p>
+      <w:pPr>
+        <w:rPr>
+          <w:lang w:val="en-GB"/>
+        </w:rPr>
+      </w:pPr>
+      <w:r>
+        <w:rPr>
+          <w:rFonts w:hint="eastAsia"/>
+          <w:lang w:val="en-GB"/>
+        </w:rPr>
+        <w:t xml:space="preserve">界面美化 </w:t>
+      </w:r>
+    </w:p>
+    <w:p>
+      <w:pPr>
+        <w:rPr>
+          <w:lang w:val="en-GB"/>
+        </w:rPr>
+      </w:pPr>
+      <w:r>
+        <w:rPr>
+          <w:rFonts w:hint="eastAsia"/>
+          <w:lang w:val="en-GB"/>
+        </w:rPr>
+        <w:t>之后加入s</w:t>
+      </w:r>
+      <w:r>
+        <w:rPr>
+          <w:lang w:val="en-GB"/>
+        </w:rPr>
+        <w:t>tar</w:t>
+      </w:r>
+      <w:r>
+        <w:rPr>
+          <w:rFonts w:hint="eastAsia"/>
+          <w:lang w:val="en-GB"/>
+        </w:rPr>
+        <w:t>的功能，并且在搜索</w:t>
+      </w:r>
+      <w:r>
+        <w:rPr>
+          <w:rFonts w:hint="eastAsia"/>
+          <w:lang w:val="en-GB"/>
+        </w:rPr>
+        <w:t>结果的界面按照s</w:t>
+      </w:r>
+      <w:r>
+        <w:rPr>
+          <w:lang w:val="en-GB"/>
+        </w:rPr>
+        <w:t>tar</w:t>
+      </w:r>
+      <w:r>
+        <w:rPr>
+          <w:rFonts w:hint="eastAsia"/>
+          <w:lang w:val="en-GB"/>
+        </w:rPr>
+        <w:t>排序</w:t>
+      </w:r>
+      <w:r>
+        <w:rPr>
+          <w:lang w:val="en-GB"/>
+        </w:rPr>
+        <w:t>.</w:t>
+      </w:r>
+    </w:p>
+    <w:p>
+      <w:r>
+        <w:rPr>
+          <w:rFonts w:hint="eastAsia"/>
+          <w:lang w:val="en-GB"/>
+        </w:rPr>
+        <w:t>界面美化用的是三方</w:t>
+      </w:r>
+      <w:proofErr w:type="spellStart"/>
+      <w:r>
+        <w:rPr>
+          <w:rFonts w:hint="eastAsia"/>
+          <w:lang w:val="en-GB"/>
+        </w:rPr>
+        <w:t>a</w:t>
+      </w:r>
+      <w:r>
+        <w:rPr>
+          <w:lang w:val="en-GB"/>
+        </w:rPr>
+        <w:t>pi</w:t>
+      </w:r>
+      <w:proofErr w:type="spellEnd"/>
+      <w:r>
+        <w:rPr>
+          <w:rFonts w:hint="eastAsia"/>
+          <w:lang w:val="en-GB"/>
+        </w:rPr>
+        <w:t>:</w:t>
+      </w:r>
+      <w:r>
+        <w:rPr>
+          <w:lang w:val="en-GB"/>
+        </w:rPr>
+        <w:t xml:space="preserve">     </w:t>
+      </w:r>
+      <w:hyperlink r:id="rId30" w:history="1">
+        <w:r>
+          <w:rPr>
+            <w:rStyle w:val="a4"/>
+          </w:rPr>
+          <w:t>https://github.com/mgarin/weblaf</w:t>
+        </w:r>
+      </w:hyperlink>
+    </w:p>
+    <w:p>
+      <w:pPr>
+        <w:rPr>
+          <w:rFonts w:hint="eastAsia"/>
+          <w:lang w:val="en-GB"/>
+        </w:rPr>
+      </w:pPr>
+      <w:hyperlink r:id="rId31" w:history="1">
+        <w:r>
+          <w:rPr>
+            <w:rStyle w:val="a4"/>
+          </w:rPr>
+          <w:t>https://docs.oracle.com/javase/tutorial/uiswing/lookandfeel/plaf.html</w:t>
+        </w:r>
+      </w:hyperlink>
       <w:bookmarkStart w:id="0" w:name="_GoBack"/>
       <w:bookmarkEnd w:id="0"/>
     </w:p>

</xml_diff>

<commit_message>
modified:   src/main/java/Demo/demo4.java 	modified:   "\346\263\250\351\207\212.docx"
</commit_message>
<xml_diff>
--- a/注释.docx
+++ b/注释.docx
@@ -4895,7 +4895,21 @@
         <w:rPr>
           <w:rFonts w:hint="eastAsia"/>
         </w:rPr>
-        <w:t>的方式，争取之后使用公钥的方式。</w:t>
+        <w:t>的方式，争取之后使用公</w:t>
+      </w:r>
+      <w:proofErr w:type="gramStart"/>
+      <w:r>
+        <w:rPr>
+          <w:rFonts w:hint="eastAsia"/>
+        </w:rPr>
+        <w:t>钥</w:t>
+      </w:r>
+      <w:proofErr w:type="gramEnd"/>
+      <w:r>
+        <w:rPr>
+          <w:rFonts w:hint="eastAsia"/>
+        </w:rPr>
+        <w:t>的方式。</w:t>
       </w:r>
     </w:p>
     <w:p>
@@ -7374,7 +7388,21 @@
         <w:rPr>
           <w:rFonts w:hint="eastAsia"/>
         </w:rPr>
-        <w:t>再在服务器端口上传，使得裸仓库具有m</w:t>
+        <w:t>再在服务器端口上传，使得</w:t>
+      </w:r>
+      <w:proofErr w:type="gramStart"/>
+      <w:r>
+        <w:rPr>
+          <w:rFonts w:hint="eastAsia"/>
+        </w:rPr>
+        <w:t>裸</w:t>
+      </w:r>
+      <w:proofErr w:type="gramEnd"/>
+      <w:r>
+        <w:rPr>
+          <w:rFonts w:hint="eastAsia"/>
+        </w:rPr>
+        <w:t>仓库具有m</w:t>
       </w:r>
       <w:r>
         <w:t>aster</w:t>
@@ -7383,13 +7411,27 @@
         <w:rPr>
           <w:rFonts w:hint="eastAsia"/>
         </w:rPr>
-        <w:t>分支，因为裸仓库默认是不允许有分支的。如果</w:t>
+        <w:t>分支，因为</w:t>
       </w:r>
       <w:proofErr w:type="gramStart"/>
       <w:r>
         <w:rPr>
           <w:rFonts w:hint="eastAsia"/>
         </w:rPr>
+        <w:t>裸</w:t>
+      </w:r>
+      <w:proofErr w:type="gramEnd"/>
+      <w:r>
+        <w:rPr>
+          <w:rFonts w:hint="eastAsia"/>
+        </w:rPr>
+        <w:t>仓库默认是不允许有分支的。如果</w:t>
+      </w:r>
+      <w:proofErr w:type="gramStart"/>
+      <w:r>
+        <w:rPr>
+          <w:rFonts w:hint="eastAsia"/>
+        </w:rPr>
         <w:t>不</w:t>
       </w:r>
       <w:proofErr w:type="gramEnd"/>
@@ -7502,11 +7544,19 @@
         </w:rPr>
         <w:t>发现</w:t>
       </w:r>
-      <w:r>
-        <w:rPr>
-          <w:rFonts w:hint="eastAsia"/>
-        </w:rPr>
-        <w:t>裸仓库没有分支，所以查询分支没有。后续需要完成</w:t>
+      <w:proofErr w:type="gramStart"/>
+      <w:r>
+        <w:rPr>
+          <w:rFonts w:hint="eastAsia"/>
+        </w:rPr>
+        <w:t>裸</w:t>
+      </w:r>
+      <w:proofErr w:type="gramEnd"/>
+      <w:r>
+        <w:rPr>
+          <w:rFonts w:hint="eastAsia"/>
+        </w:rPr>
+        <w:t>仓库没有分支，所以查询分支没有。后续需要完成</w:t>
       </w:r>
       <w:proofErr w:type="spellStart"/>
       <w:r>
@@ -9568,8 +9618,7 @@
     <w:p>
       <w:pPr>
         <w:rPr>
-          <w:rFonts w:hint="eastAsia"/>
-          <w:lang w:val="en-GB"/>
+          <w:rStyle w:val="a4"/>
         </w:rPr>
       </w:pPr>
       <w:hyperlink r:id="rId31" w:history="1">
@@ -9580,6 +9629,56 @@
           <w:t>https://docs.oracle.com/javase/tutorial/uiswing/lookandfeel/plaf.html</w:t>
         </w:r>
       </w:hyperlink>
+    </w:p>
+    <w:p>
+      <w:pPr>
+        <w:rPr>
+          <w:rFonts w:hint="eastAsia"/>
+          <w:lang w:val="en-GB"/>
+        </w:rPr>
+      </w:pPr>
+      <w:r>
+        <w:rPr>
+          <w:rFonts w:hint="eastAsia"/>
+          <w:lang w:val="en-GB"/>
+        </w:rPr>
+        <w:t>想到了加</w:t>
+      </w:r>
+      <w:proofErr w:type="spellStart"/>
+      <w:r>
+        <w:rPr>
+          <w:rFonts w:hint="eastAsia"/>
+          <w:lang w:val="en-GB"/>
+        </w:rPr>
+        <w:t>s</w:t>
+      </w:r>
+      <w:r>
+        <w:rPr>
+          <w:lang w:val="en-GB"/>
+        </w:rPr>
+        <w:t>sh-privatekey</w:t>
+      </w:r>
+      <w:proofErr w:type="spellEnd"/>
+      <w:r>
+        <w:rPr>
+          <w:rFonts w:hint="eastAsia"/>
+          <w:lang w:val="en-GB"/>
+        </w:rPr>
+        <w:t>的解决办法，明天完成对p</w:t>
+      </w:r>
+      <w:r>
+        <w:rPr>
+          <w:lang w:val="en-GB"/>
+        </w:rPr>
+        <w:t>rivate-key</w:t>
+      </w:r>
+      <w:r>
+        <w:rPr>
+          <w:rFonts w:hint="eastAsia"/>
+          <w:lang w:val="en-GB"/>
+        </w:rPr>
+        <w:t>的界面的设计，并完功能。</w:t>
+      </w:r>
       <w:bookmarkStart w:id="0" w:name="_GoBack"/>
       <w:bookmarkEnd w:id="0"/>
     </w:p>

</xml_diff>

<commit_message>
modified:   src/main/java/Demo/demo5.java 	modified:   src/main/java/com/test/first_maven/Keys.java 	new file:   src/main/java/com/test/first_maven/Keys_Create.java 	modified:   src/main/java/com/test/first_maven/after_login.java 	modified:   src/main/java/com/test/first_maven/login.java 	modified:   "\346\263\250\351\207\212.docx"
</commit_message>
<xml_diff>
--- a/注释.docx
+++ b/注释.docx
@@ -9633,7 +9633,6 @@
     <w:p>
       <w:pPr>
         <w:rPr>
-          <w:rFonts w:hint="eastAsia"/>
           <w:lang w:val="en-GB"/>
         </w:rPr>
       </w:pPr>
@@ -9677,7 +9676,182 @@
           <w:rFonts w:hint="eastAsia"/>
           <w:lang w:val="en-GB"/>
         </w:rPr>
-        <w:t>的界面的设计，并完功能。</w:t>
+        <w:t>的界面的设计，</w:t>
+      </w:r>
+      <w:proofErr w:type="gramStart"/>
+      <w:r>
+        <w:rPr>
+          <w:rFonts w:hint="eastAsia"/>
+          <w:lang w:val="en-GB"/>
+        </w:rPr>
+        <w:t>并完功能</w:t>
+      </w:r>
+      <w:proofErr w:type="gramEnd"/>
+      <w:r>
+        <w:rPr>
+          <w:rFonts w:hint="eastAsia"/>
+          <w:lang w:val="en-GB"/>
+        </w:rPr>
+        <w:t>。</w:t>
+      </w:r>
+    </w:p>
+    <w:p>
+      <w:pPr>
+        <w:rPr>
+          <w:lang w:val="en-GB"/>
+        </w:rPr>
+      </w:pPr>
+    </w:p>
+    <w:p>
+      <w:pPr>
+        <w:rPr>
+          <w:lang w:val="en-GB"/>
+        </w:rPr>
+      </w:pPr>
+      <w:r>
+        <w:rPr>
+          <w:lang w:val="en-GB"/>
+        </w:rPr>
+        <w:t>4.17</w:t>
+      </w:r>
+    </w:p>
+    <w:p>
+      <w:pPr>
+        <w:rPr>
+          <w:lang w:val="en-GB"/>
+        </w:rPr>
+      </w:pPr>
+      <w:r>
+        <w:rPr>
+          <w:rFonts w:hint="eastAsia"/>
+          <w:lang w:val="en-GB"/>
+        </w:rPr>
+        <w:t>新建数据库用于存储公</w:t>
+      </w:r>
+      <w:proofErr w:type="gramStart"/>
+      <w:r>
+        <w:rPr>
+          <w:rFonts w:hint="eastAsia"/>
+          <w:lang w:val="en-GB"/>
+        </w:rPr>
+        <w:t>钥</w:t>
+      </w:r>
+      <w:proofErr w:type="gramEnd"/>
+      <w:r>
+        <w:rPr>
+          <w:rFonts w:hint="eastAsia"/>
+          <w:lang w:val="en-GB"/>
+        </w:rPr>
+        <w:t>。</w:t>
+      </w:r>
+    </w:p>
+    <w:p>
+      <w:pPr>
+        <w:rPr>
+          <w:lang w:val="en-GB"/>
+        </w:rPr>
+      </w:pPr>
+      <w:r>
+        <w:rPr>
+          <w:noProof/>
+        </w:rPr>
+        <w:drawing>
+          <wp:inline distT="0" distB="0" distL="0" distR="0" wp14:anchorId="0B65AAF0" wp14:editId="489FD262">
+            <wp:extent cx="3600000" cy="990476"/>
+            <wp:effectExtent l="0" t="0" r="635" b="635"/>
+            <wp:docPr id="19" name="图片 19"/>
+            <wp:cNvGraphicFramePr>
+              <a:graphicFrameLocks xmlns:a="http://schemas.openxmlformats.org/drawingml/2006/main" noChangeAspect="1"/>
+            </wp:cNvGraphicFramePr>
+            <a:graphic xmlns:a="http://schemas.openxmlformats.org/drawingml/2006/main">
+              <a:graphicData uri="http://schemas.openxmlformats.org/drawingml/2006/picture">
+                <pic:pic xmlns:pic="http://schemas.openxmlformats.org/drawingml/2006/picture">
+                  <pic:nvPicPr>
+                    <pic:cNvPr id="1" name=""/>
+                    <pic:cNvPicPr/>
+                  </pic:nvPicPr>
+                  <pic:blipFill>
+                    <a:blip r:embed="rId32"/>
+                    <a:stretch>
+                      <a:fillRect/>
+                    </a:stretch>
+                  </pic:blipFill>
+                  <pic:spPr>
+                    <a:xfrm>
+                      <a:off x="0" y="0"/>
+                      <a:ext cx="3600000" cy="990476"/>
+                    </a:xfrm>
+                    <a:prstGeom prst="rect">
+                      <a:avLst/>
+                    </a:prstGeom>
+                  </pic:spPr>
+                </pic:pic>
+              </a:graphicData>
+            </a:graphic>
+          </wp:inline>
+        </w:drawing>
+      </w:r>
+    </w:p>
+    <w:p>
+      <w:pPr>
+        <w:rPr>
+          <w:lang w:val="en-GB"/>
+        </w:rPr>
+      </w:pPr>
+      <w:r>
+        <w:rPr>
+          <w:noProof/>
+        </w:rPr>
+        <w:drawing>
+          <wp:inline distT="0" distB="0" distL="0" distR="0" wp14:anchorId="74DBB3D9" wp14:editId="53A1A7CC">
+            <wp:extent cx="5123809" cy="1685714"/>
+            <wp:effectExtent l="0" t="0" r="1270" b="0"/>
+            <wp:docPr id="21" name="图片 21"/>
+            <wp:cNvGraphicFramePr>
+              <a:graphicFrameLocks xmlns:a="http://schemas.openxmlformats.org/drawingml/2006/main" noChangeAspect="1"/>
+            </wp:cNvGraphicFramePr>
+            <a:graphic xmlns:a="http://schemas.openxmlformats.org/drawingml/2006/main">
+              <a:graphicData uri="http://schemas.openxmlformats.org/drawingml/2006/picture">
+                <pic:pic xmlns:pic="http://schemas.openxmlformats.org/drawingml/2006/picture">
+                  <pic:nvPicPr>
+                    <pic:cNvPr id="1" name=""/>
+                    <pic:cNvPicPr/>
+                  </pic:nvPicPr>
+                  <pic:blipFill>
+                    <a:blip r:embed="rId33"/>
+                    <a:stretch>
+                      <a:fillRect/>
+                    </a:stretch>
+                  </pic:blipFill>
+                  <pic:spPr>
+                    <a:xfrm>
+                      <a:off x="0" y="0"/>
+                      <a:ext cx="5123809" cy="1685714"/>
+                    </a:xfrm>
+                    <a:prstGeom prst="rect">
+                      <a:avLst/>
+                    </a:prstGeom>
+                  </pic:spPr>
+                </pic:pic>
+              </a:graphicData>
+            </a:graphic>
+          </wp:inline>
+        </w:drawing>
+      </w:r>
+    </w:p>
+    <w:p>
+      <w:pPr>
+        <w:rPr>
+          <w:rFonts w:hint="eastAsia"/>
+          <w:lang w:val="en-GB"/>
+        </w:rPr>
+      </w:pPr>
+      <w:r>
+        <w:rPr>
+          <w:rFonts w:hint="eastAsia"/>
+          <w:lang w:val="en-GB"/>
+        </w:rPr>
+        <w:t>完成本地存储，之后需要和远程服务器进行互动。</w:t>
       </w:r>
       <w:bookmarkStart w:id="0" w:name="_GoBack"/>
       <w:bookmarkEnd w:id="0"/>

</xml_diff>

<commit_message>
modified:   src/main/java/Demo/demo4.java 	modified:   src/main/java/Demo/demo5.java 	new file:   src/main/java/com/test/first_maven/Function.java 	modified:   src/main/java/com/test/first_maven/Keys.java 	modified:   src/main/java/com/test/first_maven/Keys_Create.java 	modified:   src/main/java/com/test/first_maven/Push.java 	modified:   src/main/java/com/test/first_maven/download_path.java 	modified:   src/main/java/com/test/first_maven/login.java 	new file:   "~$\346\263\250\351\207\212.docx" 	new file:   ~WRL0003.tmp 	modified:   "\346\263\250\351\207\212.docx"
</commit_message>
<xml_diff>
--- a/注释.docx
+++ b/注释.docx
@@ -3141,7 +3141,6 @@
         <w:t>使用</w:t>
       </w:r>
       <w:proofErr w:type="spellStart"/>
-      <w:proofErr w:type="gramStart"/>
       <w:r>
         <w:rPr>
           <w:rFonts w:ascii="Times New Roman" w:eastAsia="宋体" w:hAnsi="Times New Roman" w:cs="Times New Roman" w:hint="eastAsia"/>
@@ -3168,7 +3167,6 @@
         <w:t>(</w:t>
       </w:r>
       <w:proofErr w:type="spellStart"/>
-      <w:proofErr w:type="gramEnd"/>
       <w:r>
         <w:rPr>
           <w:rFonts w:ascii="Times New Roman" w:eastAsia="宋体" w:hAnsi="Times New Roman" w:cs="Times New Roman"/>
@@ -9842,7 +9840,6 @@
     <w:p>
       <w:pPr>
         <w:rPr>
-          <w:rFonts w:hint="eastAsia"/>
           <w:lang w:val="en-GB"/>
         </w:rPr>
       </w:pPr>
@@ -9852,6 +9849,76 @@
           <w:lang w:val="en-GB"/>
         </w:rPr>
         <w:t>完成本地存储，之后需要和远程服务器进行互动。</w:t>
+      </w:r>
+    </w:p>
+    <w:p>
+      <w:pPr>
+        <w:rPr>
+          <w:rFonts w:hint="eastAsia"/>
+          <w:lang w:val="en-GB"/>
+        </w:rPr>
+      </w:pPr>
+      <w:r>
+        <w:rPr>
+          <w:rFonts w:hint="eastAsia"/>
+          <w:lang w:val="en-GB"/>
+        </w:rPr>
+        <w:t>修改一下数据库</w:t>
+      </w:r>
+      <w:proofErr w:type="spellStart"/>
+      <w:r>
+        <w:rPr>
+          <w:rFonts w:hint="eastAsia"/>
+          <w:lang w:val="en-GB"/>
+        </w:rPr>
+        <w:t>r</w:t>
+      </w:r>
+      <w:r>
+        <w:rPr>
+          <w:lang w:val="en-GB"/>
+        </w:rPr>
+        <w:t>sa</w:t>
+      </w:r>
+      <w:proofErr w:type="spellEnd"/>
+      <w:r>
+        <w:rPr>
+          <w:lang w:val="en-GB"/>
+        </w:rPr>
+        <w:t>,</w:t>
+      </w:r>
+      <w:r>
+        <w:rPr>
+          <w:rFonts w:hint="eastAsia"/>
+          <w:lang w:val="en-GB"/>
+        </w:rPr>
+        <w:t>使得数据库多一列m</w:t>
+      </w:r>
+      <w:r>
+        <w:rPr>
+          <w:lang w:val="en-GB"/>
+        </w:rPr>
+        <w:t>ac</w:t>
+      </w:r>
+      <w:r>
+        <w:rPr>
+          <w:rFonts w:hint="eastAsia"/>
+          <w:lang w:val="en-GB"/>
+        </w:rPr>
+        <w:t>地址</w:t>
+      </w:r>
+      <w:r>
+        <w:rPr>
+          <w:rFonts w:hint="eastAsia"/>
+          <w:lang w:val="en-GB"/>
+        </w:rPr>
+        <w:t>，用于</w:t>
+      </w:r>
+      <w:r>
+        <w:rPr>
+          <w:rFonts w:hint="eastAsia"/>
+          <w:lang w:val="en-GB"/>
+        </w:rPr>
+        <w:t>查询时好用。</w:t>
       </w:r>
       <w:bookmarkStart w:id="0" w:name="_GoBack"/>
       <w:bookmarkEnd w:id="0"/>

</xml_diff>

<commit_message>
deleted:    "~$\346\263\250\351\207\212.docx" 	deleted:    ~WRL0003.tmp 	modified:   "\346\263\250\351\207\212.docx"
</commit_message>
<xml_diff>
--- a/注释.docx
+++ b/注释.docx
@@ -9854,7 +9854,6 @@
     <w:p>
       <w:pPr>
         <w:rPr>
-          <w:rFonts w:hint="eastAsia"/>
           <w:lang w:val="en-GB"/>
         </w:rPr>
       </w:pPr>
@@ -9920,8 +9919,104 @@
         </w:rPr>
         <w:t>查询时好用。</w:t>
       </w:r>
+    </w:p>
+    <w:p>
+      <w:pPr>
+        <w:rPr>
+          <w:lang w:val="en-GB"/>
+        </w:rPr>
+      </w:pPr>
+      <w:r>
+        <w:rPr>
+          <w:noProof/>
+        </w:rPr>
+        <w:drawing>
+          <wp:inline distT="0" distB="0" distL="0" distR="0" wp14:anchorId="1D749AEC" wp14:editId="6ECA0D53">
+            <wp:extent cx="3457143" cy="1123810"/>
+            <wp:effectExtent l="0" t="0" r="0" b="635"/>
+            <wp:docPr id="22" name="图片 22"/>
+            <wp:cNvGraphicFramePr>
+              <a:graphicFrameLocks xmlns:a="http://schemas.openxmlformats.org/drawingml/2006/main" noChangeAspect="1"/>
+            </wp:cNvGraphicFramePr>
+            <a:graphic xmlns:a="http://schemas.openxmlformats.org/drawingml/2006/main">
+              <a:graphicData uri="http://schemas.openxmlformats.org/drawingml/2006/picture">
+                <pic:pic xmlns:pic="http://schemas.openxmlformats.org/drawingml/2006/picture">
+                  <pic:nvPicPr>
+                    <pic:cNvPr id="1" name=""/>
+                    <pic:cNvPicPr/>
+                  </pic:nvPicPr>
+                  <pic:blipFill>
+                    <a:blip r:embed="rId34"/>
+                    <a:stretch>
+                      <a:fillRect/>
+                    </a:stretch>
+                  </pic:blipFill>
+                  <pic:spPr>
+                    <a:xfrm>
+                      <a:off x="0" y="0"/>
+                      <a:ext cx="3457143" cy="1123810"/>
+                    </a:xfrm>
+                    <a:prstGeom prst="rect">
+                      <a:avLst/>
+                    </a:prstGeom>
+                  </pic:spPr>
+                </pic:pic>
+              </a:graphicData>
+            </a:graphic>
+          </wp:inline>
+        </w:drawing>
+      </w:r>
       <w:bookmarkStart w:id="0" w:name="_GoBack"/>
+      <w:r>
+        <w:rPr>
+          <w:noProof/>
+        </w:rPr>
+        <w:lastRenderedPageBreak/>
+        <w:drawing>
+          <wp:inline distT="0" distB="0" distL="0" distR="0" wp14:anchorId="347BFA5A" wp14:editId="5C1D06A3">
+            <wp:extent cx="4819048" cy="1676190"/>
+            <wp:effectExtent l="0" t="0" r="635" b="635"/>
+            <wp:docPr id="23" name="图片 23"/>
+            <wp:cNvGraphicFramePr>
+              <a:graphicFrameLocks xmlns:a="http://schemas.openxmlformats.org/drawingml/2006/main" noChangeAspect="1"/>
+            </wp:cNvGraphicFramePr>
+            <a:graphic xmlns:a="http://schemas.openxmlformats.org/drawingml/2006/main">
+              <a:graphicData uri="http://schemas.openxmlformats.org/drawingml/2006/picture">
+                <pic:pic xmlns:pic="http://schemas.openxmlformats.org/drawingml/2006/picture">
+                  <pic:nvPicPr>
+                    <pic:cNvPr id="1" name=""/>
+                    <pic:cNvPicPr/>
+                  </pic:nvPicPr>
+                  <pic:blipFill>
+                    <a:blip r:embed="rId35"/>
+                    <a:stretch>
+                      <a:fillRect/>
+                    </a:stretch>
+                  </pic:blipFill>
+                  <pic:spPr>
+                    <a:xfrm>
+                      <a:off x="0" y="0"/>
+                      <a:ext cx="4819048" cy="1676190"/>
+                    </a:xfrm>
+                    <a:prstGeom prst="rect">
+                      <a:avLst/>
+                    </a:prstGeom>
+                  </pic:spPr>
+                </pic:pic>
+              </a:graphicData>
+            </a:graphic>
+          </wp:inline>
+        </w:drawing>
+      </w:r>
       <w:bookmarkEnd w:id="0"/>
+    </w:p>
+    <w:p>
+      <w:pPr>
+        <w:rPr>
+          <w:rFonts w:hint="eastAsia"/>
+          <w:lang w:val="en-GB"/>
+        </w:rPr>
+      </w:pPr>
     </w:p>
     <w:sectPr>
       <w:pgSz w:w="11906" w:h="16838"/>

</xml_diff>